<commit_message>
Documentation complete thru getting bbsvdv1 running
</commit_message>
<xml_diff>
--- a/BBSG Instructions/BBSG Setup Instructions/BBSG MySQL and Code Setup on donport4.docx
+++ b/BBSG Instructions/BBSG Setup Instructions/BBSG MySQL and Code Setup on donport4.docx
@@ -46,7 +46,15 @@
         <w:ind w:left="175"/>
       </w:pPr>
       <w:r>
-        <w:t>Download and install Navicat for MySQL, using my existing license.</w:t>
+        <w:t xml:space="preserve">Download and install </w:t>
+      </w:r>
+      <w:proofErr w:type="spellStart"/>
+      <w:r>
+        <w:t>Navicat</w:t>
+      </w:r>
+      <w:proofErr w:type="spellEnd"/>
+      <w:r>
+        <w:t xml:space="preserve"> for MySQL, using my existing license.</w:t>
       </w:r>
     </w:p>
     <w:p>
@@ -54,7 +62,13 @@
         <w:ind w:left="175" w:right="171"/>
       </w:pPr>
       <w:r>
-        <w:t>For MySQL, download the complete installer, which will give you both MySQL server, and MySQL Developer (Workbench).</w:t>
+        <w:t xml:space="preserve">For MySQL, download the complete </w:t>
+      </w:r>
+      <w:r>
+        <w:t>MySQL installer</w:t>
+      </w:r>
+      <w:r>
+        <w:t>, which will give you both MySQL server, and MySQL Developer (Workbench).</w:t>
       </w:r>
     </w:p>
     <w:p>
@@ -62,10 +76,15 @@
         <w:ind w:left="175" w:right="171"/>
       </w:pPr>
       <w:r>
-        <w:t>In MySQL57, make local schemas ltdv1 and ltprod by right-clicking in Navigator panel, and selecting Create Schema</w:t>
-      </w:r>
-      <w:r>
-        <w:t>.</w:t>
+        <w:t xml:space="preserve">In MySQL57, make local schemas ltdv1 and </w:t>
+      </w:r>
+      <w:proofErr w:type="spellStart"/>
+      <w:r>
+        <w:t>ltprod</w:t>
+      </w:r>
+      <w:proofErr w:type="spellEnd"/>
+      <w:r>
+        <w:t xml:space="preserve"> by right-clicking in Navigator panel, and selecting Create Schema.</w:t>
       </w:r>
     </w:p>
     <w:p>
@@ -196,13 +215,18 @@
         <w:t xml:space="preserve">ySQL Workbench, make local and </w:t>
       </w:r>
       <w:r>
-        <w:t>remote connections, (e.g. Local Insta</w:t>
-      </w:r>
-      <w:r>
-        <w:t>nce MySQL57, remote lttest1h)</w:t>
-      </w:r>
-      <w:r>
-        <w:t>. Start in MySQL Workbench by clicking DataBase, Manage Database Connections.</w:t>
+        <w:t>remote connections, (e.g. Local Instance MySQL57, remote lttest1h)</w:t>
+      </w:r>
+      <w:r>
+        <w:t xml:space="preserve">. Start in MySQL Workbench by clicking </w:t>
+      </w:r>
+      <w:proofErr w:type="spellStart"/>
+      <w:r>
+        <w:t>DataBase</w:t>
+      </w:r>
+      <w:proofErr w:type="spellEnd"/>
+      <w:r>
+        <w:t>, Manage Database Connections.</w:t>
       </w:r>
     </w:p>
     <w:p>
@@ -397,7 +421,15 @@
         <w:t xml:space="preserve">Then </w:t>
       </w:r>
       <w:r>
-        <w:t xml:space="preserve">in Navicat, </w:t>
+        <w:t xml:space="preserve">in </w:t>
+      </w:r>
+      <w:proofErr w:type="spellStart"/>
+      <w:r>
+        <w:t>Navicat</w:t>
+      </w:r>
+      <w:proofErr w:type="spellEnd"/>
+      <w:r>
+        <w:t xml:space="preserve">, </w:t>
       </w:r>
       <w:r>
         <w:t>set up data connections. Start with File, New Connection.</w:t>
@@ -725,8 +757,6 @@
       <w:r>
         <w:t xml:space="preserve"> Do File, New Query Window to have a workspace window.</w:t>
       </w:r>
-      <w:bookmarkStart w:id="0" w:name="_GoBack"/>
-      <w:bookmarkEnd w:id="0"/>
     </w:p>
     <w:p>
       <w:pPr>
@@ -785,17 +815,14 @@
         <w:spacing w:after="160" w:line="259" w:lineRule="auto"/>
         <w:ind w:left="0" w:firstLine="0"/>
       </w:pPr>
-      <w:r>
-        <w:lastRenderedPageBreak/>
-        <w:br w:type="page"/>
-      </w:r>
     </w:p>
     <w:p>
       <w:pPr>
         <w:ind w:left="175"/>
       </w:pPr>
-      <w:r>
-        <w:lastRenderedPageBreak/>
+    </w:p>
+    <w:p>
+      <w:r>
         <w:t>Install command box (already done f</w:t>
       </w:r>
       <w:r>
@@ -809,341 +836,554 @@
       <w:pPr>
         <w:ind w:left="175"/>
       </w:pPr>
-      <w:r>
-        <w:t>Need a lucee from commandbox, so you can set up datasources.</w:t>
-      </w:r>
+    </w:p>
+    <w:p>
+      <w:pPr>
+        <w:spacing w:after="0" w:line="240" w:lineRule="auto"/>
+        <w:rPr>
+          <w:rFonts w:eastAsia="Times New Roman" w:cs="Times New Roman"/>
+        </w:rPr>
+      </w:pPr>
+      <w:r>
+        <w:rPr>
+          <w:rFonts w:eastAsia="Times New Roman" w:cs="Times New Roman"/>
+        </w:rPr>
+        <w:t xml:space="preserve">Make a </w:t>
+      </w:r>
+      <w:proofErr w:type="spellStart"/>
+      <w:r>
+        <w:rPr>
+          <w:rFonts w:eastAsia="Times New Roman" w:cs="Times New Roman"/>
+          <w:b/>
+        </w:rPr>
+        <w:t>Powershell</w:t>
+      </w:r>
+      <w:proofErr w:type="spellEnd"/>
+      <w:r>
+        <w:rPr>
+          <w:rFonts w:eastAsia="Times New Roman" w:cs="Times New Roman"/>
+          <w:b/>
+        </w:rPr>
+        <w:t xml:space="preserve"> profile</w:t>
+      </w:r>
+      <w:r>
+        <w:rPr>
+          <w:rFonts w:eastAsia="Times New Roman" w:cs="Times New Roman"/>
+        </w:rPr>
+        <w:t xml:space="preserve"> </w:t>
+      </w:r>
+      <w:r>
+        <w:rPr>
+          <w:rFonts w:eastAsia="Times New Roman" w:cs="Times New Roman"/>
+        </w:rPr>
+        <w:t xml:space="preserve">in </w:t>
+      </w:r>
+      <w:r>
+        <w:rPr>
+          <w:rFonts w:eastAsia="Times New Roman" w:cs="Times New Roman"/>
+        </w:rPr>
+        <w:t>C:\Users\dbellenger\Documents\WindowsPowerShell\Microsoft.PowerShell_profile.ps1</w:t>
+      </w:r>
+      <w:r>
+        <w:rPr>
+          <w:rFonts w:eastAsia="Times New Roman" w:cs="Times New Roman"/>
+        </w:rPr>
+        <w:t xml:space="preserve"> </w:t>
+      </w:r>
+      <w:r>
+        <w:rPr>
+          <w:rFonts w:eastAsia="Times New Roman" w:cs="Times New Roman"/>
+        </w:rPr>
+        <w:t>using Sublime</w:t>
+      </w:r>
+      <w:r>
+        <w:rPr>
+          <w:rFonts w:eastAsia="Times New Roman" w:cs="Times New Roman"/>
+        </w:rPr>
+        <w:t>, or add this command to the existing profile</w:t>
+      </w:r>
+      <w:r>
+        <w:rPr>
+          <w:rFonts w:eastAsia="Times New Roman" w:cs="Times New Roman"/>
+        </w:rPr>
+        <w:t>: </w:t>
+      </w:r>
+    </w:p>
+    <w:p>
+      <w:pPr>
+        <w:shd w:val="clear" w:color="auto" w:fill="D5DCE4" w:themeFill="text2" w:themeFillTint="33"/>
+        <w:spacing w:after="0" w:line="240" w:lineRule="auto"/>
+        <w:ind w:left="720"/>
+        <w:rPr>
+          <w:rFonts w:eastAsia="Times New Roman" w:cs="Times New Roman"/>
+        </w:rPr>
+      </w:pPr>
+    </w:p>
+    <w:p>
+      <w:pPr>
+        <w:shd w:val="clear" w:color="auto" w:fill="D5DCE4" w:themeFill="text2" w:themeFillTint="33"/>
+        <w:spacing w:after="0" w:line="240" w:lineRule="auto"/>
+        <w:ind w:left="720"/>
+        <w:rPr>
+          <w:rFonts w:eastAsia="Times New Roman" w:cs="Times New Roman"/>
+        </w:rPr>
+      </w:pPr>
+      <w:r>
+        <w:rPr>
+          <w:rFonts w:eastAsia="Times New Roman" w:cs="Times New Roman"/>
+        </w:rPr>
+        <w:t xml:space="preserve">function </w:t>
+      </w:r>
+      <w:proofErr w:type="spellStart"/>
+      <w:r>
+        <w:rPr>
+          <w:rFonts w:eastAsia="Times New Roman" w:cs="Times New Roman"/>
+        </w:rPr>
+        <w:t>go</w:t>
+      </w:r>
+      <w:r>
+        <w:rPr>
+          <w:rFonts w:eastAsia="Times New Roman" w:cs="Times New Roman"/>
+        </w:rPr>
+        <w:t>bbsg</w:t>
+      </w:r>
+      <w:proofErr w:type="spellEnd"/>
+      <w:r>
+        <w:rPr>
+          <w:rFonts w:eastAsia="Times New Roman" w:cs="Times New Roman"/>
+        </w:rPr>
+        <w:t xml:space="preserve"> </w:t>
+      </w:r>
+      <w:proofErr w:type="gramStart"/>
+      <w:r>
+        <w:rPr>
+          <w:rFonts w:eastAsia="Times New Roman" w:cs="Times New Roman"/>
+        </w:rPr>
+        <w:t>{ cd</w:t>
+      </w:r>
+      <w:proofErr w:type="gramEnd"/>
+      <w:r>
+        <w:rPr>
+          <w:rFonts w:eastAsia="Times New Roman" w:cs="Times New Roman"/>
+        </w:rPr>
+        <w:t xml:space="preserve"> "C:\projects\cbsites</w:t>
+      </w:r>
+      <w:r>
+        <w:rPr>
+          <w:rFonts w:eastAsia="Times New Roman" w:cs="Times New Roman"/>
+        </w:rPr>
+        <w:t xml:space="preserve"> </w:t>
+      </w:r>
+      <w:r>
+        <w:rPr>
+          <w:rFonts w:eastAsia="Times New Roman" w:cs="Times New Roman"/>
+        </w:rPr>
+        <w:t>bbsgdv1</w:t>
+      </w:r>
+      <w:r>
+        <w:rPr>
+          <w:rFonts w:eastAsia="Times New Roman" w:cs="Times New Roman"/>
+        </w:rPr>
+        <w:t>"</w:t>
+      </w:r>
+    </w:p>
+    <w:p>
+      <w:pPr>
+        <w:shd w:val="clear" w:color="auto" w:fill="D5DCE4" w:themeFill="text2" w:themeFillTint="33"/>
+        <w:spacing w:after="0" w:line="240" w:lineRule="auto"/>
+        <w:ind w:left="720"/>
+        <w:rPr>
+          <w:rFonts w:eastAsia="Times New Roman" w:cs="Times New Roman"/>
+        </w:rPr>
+      </w:pPr>
+      <w:proofErr w:type="gramStart"/>
+      <w:r>
+        <w:rPr>
+          <w:rFonts w:eastAsia="Times New Roman" w:cs="Times New Roman"/>
+        </w:rPr>
+        <w:t>box }</w:t>
+      </w:r>
+      <w:proofErr w:type="gramEnd"/>
+    </w:p>
+    <w:p>
+      <w:pPr>
+        <w:spacing w:after="0" w:line="240" w:lineRule="auto"/>
+        <w:ind w:left="720"/>
+        <w:rPr>
+          <w:rFonts w:eastAsia="Times New Roman" w:cs="Times New Roman"/>
+        </w:rPr>
+      </w:pPr>
     </w:p>
     <w:p>
       <w:pPr>
         <w:ind w:left="175"/>
       </w:pPr>
-      <w:r>
-        <w:t>Go to lucee admin, and set up ltdv1 data</w:t>
-      </w:r>
-      <w:r>
-        <w:t>source</w:t>
-      </w:r>
-    </w:p>
-    <w:p>
-      <w:pPr>
-        <w:ind w:left="175" w:right="188"/>
-      </w:pPr>
-      <w:r>
-        <w:t>Get the code by cloning the repository on Github, for belldrfree. This is easiest if you get a copy of the code from donport3, then right-click, and do a pull.</w:t>
-      </w:r>
-    </w:p>
-    <w:p>
-      <w:pPr>
-        <w:spacing w:after="954"/>
-        <w:ind w:left="175"/>
-      </w:pPr>
-      <w:r>
-        <w:t xml:space="preserve">Have fun! </w:t>
-      </w:r>
-    </w:p>
-    <w:p>
-      <w:pPr>
-        <w:spacing w:after="93" w:line="259" w:lineRule="auto"/>
-        <w:ind w:left="0" w:firstLine="0"/>
-      </w:pPr>
-      <w:r>
-        <w:rPr>
-          <w:rFonts w:ascii="Calibri" w:eastAsia="Calibri" w:hAnsi="Calibri" w:cs="Calibri"/>
-          <w:noProof/>
-          <w:sz w:val="22"/>
-        </w:rPr>
-        <mc:AlternateContent>
-          <mc:Choice Requires="wpg">
-            <w:drawing>
-              <wp:inline distT="0" distB="0" distL="0" distR="0">
-                <wp:extent cx="6896100" cy="19050"/>
-                <wp:effectExtent l="0" t="0" r="0" b="0"/>
-                <wp:docPr id="1928" name="Group 1928"/>
-                <wp:cNvGraphicFramePr/>
-                <a:graphic xmlns:a="http://schemas.openxmlformats.org/drawingml/2006/main">
-                  <a:graphicData uri="http://schemas.microsoft.com/office/word/2010/wordprocessingGroup">
-                    <wpg:wgp>
-                      <wpg:cNvGrpSpPr/>
-                      <wpg:grpSpPr>
-                        <a:xfrm>
-                          <a:off x="0" y="0"/>
-                          <a:ext cx="6896100" cy="19050"/>
-                          <a:chOff x="0" y="0"/>
-                          <a:chExt cx="6896100" cy="19050"/>
-                        </a:xfrm>
-                      </wpg:grpSpPr>
-                      <wps:wsp>
-                        <wps:cNvPr id="2227" name="Shape 2227"/>
-                        <wps:cNvSpPr/>
-                        <wps:spPr>
-                          <a:xfrm>
-                            <a:off x="0" y="0"/>
-                            <a:ext cx="6896100" cy="9525"/>
-                          </a:xfrm>
-                          <a:custGeom>
-                            <a:avLst/>
-                            <a:gdLst/>
-                            <a:ahLst/>
-                            <a:cxnLst/>
-                            <a:rect l="0" t="0" r="0" b="0"/>
-                            <a:pathLst>
-                              <a:path w="6896100" h="9525">
-                                <a:moveTo>
-                                  <a:pt x="0" y="0"/>
-                                </a:moveTo>
-                                <a:lnTo>
-                                  <a:pt x="6896100" y="0"/>
-                                </a:lnTo>
-                                <a:lnTo>
-                                  <a:pt x="6896100" y="9525"/>
-                                </a:lnTo>
-                                <a:lnTo>
-                                  <a:pt x="0" y="9525"/>
-                                </a:lnTo>
-                                <a:lnTo>
-                                  <a:pt x="0" y="0"/>
-                                </a:lnTo>
-                              </a:path>
-                            </a:pathLst>
-                          </a:custGeom>
-                          <a:ln w="0" cap="flat">
-                            <a:miter lim="127000"/>
-                          </a:ln>
-                        </wps:spPr>
-                        <wps:style>
-                          <a:lnRef idx="0">
-                            <a:srgbClr val="000000">
-                              <a:alpha val="0"/>
-                            </a:srgbClr>
-                          </a:lnRef>
-                          <a:fillRef idx="1">
-                            <a:srgbClr val="9A9A9A"/>
-                          </a:fillRef>
-                          <a:effectRef idx="0">
-                            <a:scrgbClr r="0" g="0" b="0"/>
-                          </a:effectRef>
-                          <a:fontRef idx="none"/>
-                        </wps:style>
-                        <wps:bodyPr/>
-                      </wps:wsp>
-                      <wps:wsp>
-                        <wps:cNvPr id="2228" name="Shape 2228"/>
-                        <wps:cNvSpPr/>
-                        <wps:spPr>
-                          <a:xfrm>
-                            <a:off x="0" y="9525"/>
-                            <a:ext cx="6896100" cy="9525"/>
-                          </a:xfrm>
-                          <a:custGeom>
-                            <a:avLst/>
-                            <a:gdLst/>
-                            <a:ahLst/>
-                            <a:cxnLst/>
-                            <a:rect l="0" t="0" r="0" b="0"/>
-                            <a:pathLst>
-                              <a:path w="6896100" h="9525">
-                                <a:moveTo>
-                                  <a:pt x="0" y="0"/>
-                                </a:moveTo>
-                                <a:lnTo>
-                                  <a:pt x="6896100" y="0"/>
-                                </a:lnTo>
-                                <a:lnTo>
-                                  <a:pt x="6896100" y="9525"/>
-                                </a:lnTo>
-                                <a:lnTo>
-                                  <a:pt x="0" y="9525"/>
-                                </a:lnTo>
-                                <a:lnTo>
-                                  <a:pt x="0" y="0"/>
-                                </a:lnTo>
-                              </a:path>
-                            </a:pathLst>
-                          </a:custGeom>
-                          <a:ln w="0" cap="flat">
-                            <a:miter lim="127000"/>
-                          </a:ln>
-                        </wps:spPr>
-                        <wps:style>
-                          <a:lnRef idx="0">
-                            <a:srgbClr val="000000">
-                              <a:alpha val="0"/>
-                            </a:srgbClr>
-                          </a:lnRef>
-                          <a:fillRef idx="1">
-                            <a:srgbClr val="EEEEEE"/>
-                          </a:fillRef>
-                          <a:effectRef idx="0">
-                            <a:scrgbClr r="0" g="0" b="0"/>
-                          </a:effectRef>
-                          <a:fontRef idx="none"/>
-                        </wps:style>
-                        <wps:bodyPr/>
-                      </wps:wsp>
-                      <wps:wsp>
-                        <wps:cNvPr id="110" name="Shape 110"/>
-                        <wps:cNvSpPr/>
-                        <wps:spPr>
-                          <a:xfrm>
-                            <a:off x="6886575" y="0"/>
-                            <a:ext cx="9525" cy="19050"/>
-                          </a:xfrm>
-                          <a:custGeom>
-                            <a:avLst/>
-                            <a:gdLst/>
-                            <a:ahLst/>
-                            <a:cxnLst/>
-                            <a:rect l="0" t="0" r="0" b="0"/>
-                            <a:pathLst>
-                              <a:path w="9525" h="19050">
-                                <a:moveTo>
-                                  <a:pt x="9525" y="0"/>
-                                </a:moveTo>
-                                <a:lnTo>
-                                  <a:pt x="9525" y="19050"/>
-                                </a:lnTo>
-                                <a:lnTo>
-                                  <a:pt x="0" y="19050"/>
-                                </a:lnTo>
-                                <a:lnTo>
-                                  <a:pt x="0" y="9525"/>
-                                </a:lnTo>
-                                <a:lnTo>
-                                  <a:pt x="9525" y="0"/>
-                                </a:lnTo>
-                                <a:close/>
-                              </a:path>
-                            </a:pathLst>
-                          </a:custGeom>
-                          <a:ln w="0" cap="flat">
-                            <a:miter lim="127000"/>
-                          </a:ln>
-                        </wps:spPr>
-                        <wps:style>
-                          <a:lnRef idx="0">
-                            <a:srgbClr val="000000">
-                              <a:alpha val="0"/>
-                            </a:srgbClr>
-                          </a:lnRef>
-                          <a:fillRef idx="1">
-                            <a:srgbClr val="EEEEEE"/>
-                          </a:fillRef>
-                          <a:effectRef idx="0">
-                            <a:scrgbClr r="0" g="0" b="0"/>
-                          </a:effectRef>
-                          <a:fontRef idx="none"/>
-                        </wps:style>
-                        <wps:bodyPr/>
-                      </wps:wsp>
-                      <wps:wsp>
-                        <wps:cNvPr id="111" name="Shape 111"/>
-                        <wps:cNvSpPr/>
-                        <wps:spPr>
-                          <a:xfrm>
-                            <a:off x="0" y="0"/>
-                            <a:ext cx="9525" cy="19050"/>
-                          </a:xfrm>
-                          <a:custGeom>
-                            <a:avLst/>
-                            <a:gdLst/>
-                            <a:ahLst/>
-                            <a:cxnLst/>
-                            <a:rect l="0" t="0" r="0" b="0"/>
-                            <a:pathLst>
-                              <a:path w="9525" h="19050">
-                                <a:moveTo>
-                                  <a:pt x="0" y="0"/>
-                                </a:moveTo>
-                                <a:lnTo>
-                                  <a:pt x="9525" y="0"/>
-                                </a:lnTo>
-                                <a:lnTo>
-                                  <a:pt x="9525" y="9525"/>
-                                </a:lnTo>
-                                <a:lnTo>
-                                  <a:pt x="0" y="19050"/>
-                                </a:lnTo>
-                                <a:lnTo>
-                                  <a:pt x="0" y="0"/>
-                                </a:lnTo>
-                                <a:close/>
-                              </a:path>
-                            </a:pathLst>
-                          </a:custGeom>
-                          <a:ln w="0" cap="flat">
-                            <a:miter lim="127000"/>
-                          </a:ln>
-                        </wps:spPr>
-                        <wps:style>
-                          <a:lnRef idx="0">
-                            <a:srgbClr val="000000">
-                              <a:alpha val="0"/>
-                            </a:srgbClr>
-                          </a:lnRef>
-                          <a:fillRef idx="1">
-                            <a:srgbClr val="9A9A9A"/>
-                          </a:fillRef>
-                          <a:effectRef idx="0">
-                            <a:scrgbClr r="0" g="0" b="0"/>
-                          </a:effectRef>
-                          <a:fontRef idx="none"/>
-                        </wps:style>
-                        <wps:bodyPr/>
-                      </wps:wsp>
-                    </wpg:wgp>
-                  </a:graphicData>
-                </a:graphic>
-              </wp:inline>
-            </w:drawing>
-          </mc:Choice>
-          <mc:Fallback xmlns:a="http://schemas.openxmlformats.org/drawingml/2006/main">
-            <w:pict>
-              <v:group id="Group 1928" style="width:543pt;height:1.5pt;mso-position-horizontal-relative:char;mso-position-vertical-relative:line" coordsize="68961,190">
-                <v:shape id="Shape 2229" style="position:absolute;width:68961;height:95;left:0;top:0;" coordsize="6896100,9525" path="m0,0l6896100,0l6896100,9525l0,9525l0,0">
-                  <v:stroke weight="0pt" endcap="flat" joinstyle="miter" miterlimit="10" on="false" color="#000000" opacity="0"/>
-                  <v:fill on="true" color="#9a9a9a"/>
-                </v:shape>
-                <v:shape id="Shape 2230" style="position:absolute;width:68961;height:95;left:0;top:95;" coordsize="6896100,9525" path="m0,0l6896100,0l6896100,9525l0,9525l0,0">
-                  <v:stroke weight="0pt" endcap="flat" joinstyle="miter" miterlimit="10" on="false" color="#000000" opacity="0"/>
-                  <v:fill on="true" color="#eeeeee"/>
-                </v:shape>
-                <v:shape id="Shape 110" style="position:absolute;width:95;height:190;left:68865;top:0;" coordsize="9525,19050" path="m9525,0l9525,19050l0,19050l0,9525l9525,0x">
-                  <v:stroke weight="0pt" endcap="flat" joinstyle="miter" miterlimit="10" on="false" color="#000000" opacity="0"/>
-                  <v:fill on="true" color="#eeeeee"/>
-                </v:shape>
-                <v:shape id="Shape 111" style="position:absolute;width:95;height:190;left:0;top:0;" coordsize="9525,19050" path="m0,0l9525,0l9525,9525l0,19050l0,0x">
-                  <v:stroke weight="0pt" endcap="flat" joinstyle="miter" miterlimit="10" on="false" color="#000000" opacity="0"/>
-                  <v:fill on="true" color="#9a9a9a"/>
-                </v:shape>
-              </v:group>
-            </w:pict>
-          </mc:Fallback>
-        </mc:AlternateContent>
-      </w:r>
-    </w:p>
-    <w:p>
-      <w:pPr>
-        <w:spacing w:after="172"/>
-      </w:pPr>
-      <w:r>
-        <w:t>Donald Bellenger &lt;donald.bellenger@gmail.com&gt;</w:t>
-      </w:r>
-      <w:r>
-        <w:tab/>
-        <w:t>Wed, Feb 8, 2017 at 2:14 PM To</w:t>
-      </w:r>
-      <w:r>
-        <w:t>: Donald Bellenger &lt;donald.bellenger@gmail.com&gt;</w:t>
+    </w:p>
+    <w:p>
+      <w:pPr>
+        <w:spacing w:after="0" w:line="240" w:lineRule="auto"/>
+        <w:rPr>
+          <w:rFonts w:eastAsia="Times New Roman" w:cs="Times New Roman"/>
+        </w:rPr>
+      </w:pPr>
+      <w:r>
+        <w:rPr>
+          <w:rFonts w:eastAsia="Times New Roman" w:cs="Times New Roman"/>
+        </w:rPr>
+        <w:t xml:space="preserve">Use </w:t>
+      </w:r>
+      <w:r>
+        <w:rPr>
+          <w:rFonts w:eastAsia="Times New Roman" w:cs="Times New Roman"/>
+        </w:rPr>
+        <w:t>S</w:t>
+      </w:r>
+      <w:r>
+        <w:rPr>
+          <w:rFonts w:eastAsia="Times New Roman" w:cs="Times New Roman"/>
+        </w:rPr>
+        <w:t xml:space="preserve">ublime to make C:\projects\cbsites\ </w:t>
+      </w:r>
+      <w:r>
+        <w:rPr>
+          <w:rFonts w:eastAsia="Times New Roman" w:cs="Times New Roman"/>
+        </w:rPr>
+        <w:t>bbsgdv1\</w:t>
+      </w:r>
+      <w:proofErr w:type="spellStart"/>
+      <w:r>
+        <w:rPr>
+          <w:rFonts w:eastAsia="Times New Roman" w:cs="Times New Roman"/>
+        </w:rPr>
+        <w:t>go.boxr</w:t>
+      </w:r>
+      <w:proofErr w:type="spellEnd"/>
+      <w:r>
+        <w:rPr>
+          <w:rFonts w:eastAsia="Times New Roman" w:cs="Times New Roman"/>
+        </w:rPr>
+        <w:t>, containing</w:t>
+      </w:r>
+    </w:p>
+    <w:p>
+      <w:pPr>
+        <w:spacing w:after="0" w:line="240" w:lineRule="auto"/>
+        <w:rPr>
+          <w:rFonts w:eastAsia="Times New Roman" w:cs="Times New Roman"/>
+          <w:b/>
+        </w:rPr>
+      </w:pPr>
+      <w:r>
+        <w:rPr>
+          <w:rFonts w:eastAsia="Times New Roman" w:cs="Times New Roman"/>
+          <w:b/>
+        </w:rPr>
+        <w:t xml:space="preserve">server start </w:t>
+      </w:r>
+      <w:hyperlink r:id="rId20" w:history="1">
+        <w:r>
+          <w:rPr>
+            <w:rStyle w:val="Hyperlink"/>
+            <w:rFonts w:eastAsia="Times New Roman" w:cs="Times New Roman"/>
+            <w:b/>
+          </w:rPr>
+          <w:t>cfengine=lucee@5.2.3+35</w:t>
+        </w:r>
+      </w:hyperlink>
+      <w:r>
+        <w:rPr>
+          <w:rFonts w:eastAsia="Times New Roman" w:cs="Times New Roman"/>
+          <w:b/>
+        </w:rPr>
+        <w:t xml:space="preserve"> </w:t>
+      </w:r>
+      <w:r>
+        <w:rPr>
+          <w:rFonts w:eastAsia="Times New Roman" w:cs="Times New Roman"/>
+          <w:b/>
+        </w:rPr>
+        <w:t>port=5</w:t>
+      </w:r>
+      <w:r>
+        <w:rPr>
+          <w:rFonts w:eastAsia="Times New Roman" w:cs="Times New Roman"/>
+          <w:b/>
+        </w:rPr>
+        <w:t>6801</w:t>
+      </w:r>
+      <w:r>
+        <w:rPr>
+          <w:rFonts w:eastAsia="Times New Roman" w:cs="Times New Roman"/>
+          <w:b/>
+        </w:rPr>
+        <w:t xml:space="preserve"> name=</w:t>
+      </w:r>
+      <w:r>
+        <w:rPr>
+          <w:rFonts w:eastAsia="Times New Roman" w:cs="Times New Roman"/>
+          <w:b/>
+        </w:rPr>
+        <w:t>bbsgdv1</w:t>
+      </w:r>
+      <w:r>
+        <w:rPr>
+          <w:rFonts w:eastAsia="Times New Roman" w:cs="Times New Roman"/>
+          <w:b/>
+        </w:rPr>
+        <w:t xml:space="preserve"> –force</w:t>
+      </w:r>
+    </w:p>
+    <w:p>
+      <w:pPr>
+        <w:spacing w:after="0" w:line="240" w:lineRule="auto"/>
+        <w:rPr>
+          <w:rFonts w:eastAsia="Times New Roman" w:cs="Times New Roman"/>
+        </w:rPr>
+      </w:pPr>
+    </w:p>
+    <w:p>
+      <w:pPr>
+        <w:spacing w:after="0" w:line="240" w:lineRule="auto"/>
+        <w:rPr>
+          <w:rFonts w:eastAsia="Times New Roman" w:cs="Times New Roman"/>
+        </w:rPr>
+      </w:pPr>
+      <w:r>
+        <w:rPr>
+          <w:rFonts w:eastAsia="Times New Roman" w:cs="Times New Roman"/>
+        </w:rPr>
+        <w:t xml:space="preserve">This defines the </w:t>
+      </w:r>
+      <w:proofErr w:type="spellStart"/>
+      <w:r>
+        <w:rPr>
+          <w:rFonts w:eastAsia="Times New Roman" w:cs="Times New Roman"/>
+        </w:rPr>
+        <w:t>lucee</w:t>
+      </w:r>
+      <w:proofErr w:type="spellEnd"/>
+      <w:r>
+        <w:rPr>
+          <w:rFonts w:eastAsia="Times New Roman" w:cs="Times New Roman"/>
+        </w:rPr>
+        <w:t xml:space="preserve"> version, and port for the application.</w:t>
+      </w:r>
+      <w:r>
+        <w:rPr>
+          <w:rFonts w:eastAsia="Times New Roman" w:cs="Times New Roman"/>
+        </w:rPr>
+        <w:t xml:space="preserve"> </w:t>
+      </w:r>
+    </w:p>
+    <w:p>
+      <w:pPr>
+        <w:spacing w:after="0" w:line="240" w:lineRule="auto"/>
+        <w:rPr>
+          <w:rFonts w:eastAsia="Times New Roman" w:cs="Times New Roman"/>
+        </w:rPr>
+      </w:pPr>
+    </w:p>
+    <w:p>
+      <w:pPr>
+        <w:spacing w:after="0" w:line="240" w:lineRule="auto"/>
+        <w:rPr>
+          <w:rFonts w:eastAsia="Times New Roman" w:cs="Times New Roman"/>
+        </w:rPr>
+      </w:pPr>
+      <w:r>
+        <w:rPr>
+          <w:rFonts w:eastAsia="Times New Roman" w:cs="Times New Roman"/>
+        </w:rPr>
+        <w:t>You can use box interactively, as in</w:t>
+      </w:r>
+    </w:p>
+    <w:p>
+      <w:pPr>
+        <w:spacing w:after="0" w:line="240" w:lineRule="auto"/>
+        <w:rPr>
+          <w:rFonts w:eastAsia="Times New Roman" w:cs="Times New Roman"/>
+        </w:rPr>
+      </w:pPr>
+      <w:r>
+        <w:rPr>
+          <w:rFonts w:eastAsia="Times New Roman" w:cs="Times New Roman"/>
+        </w:rPr>
+        <w:t xml:space="preserve">Server start </w:t>
+      </w:r>
+      <w:proofErr w:type="spellStart"/>
+      <w:r>
+        <w:rPr>
+          <w:rFonts w:eastAsia="Times New Roman" w:cs="Times New Roman"/>
+        </w:rPr>
+        <w:t>cfengine</w:t>
+      </w:r>
+      <w:proofErr w:type="spellEnd"/>
+      <w:r>
+        <w:rPr>
+          <w:rFonts w:eastAsia="Times New Roman" w:cs="Times New Roman"/>
+        </w:rPr>
+        <w:t>=</w:t>
+      </w:r>
+      <w:proofErr w:type="spellStart"/>
+      <w:r>
+        <w:rPr>
+          <w:rFonts w:eastAsia="Times New Roman" w:cs="Times New Roman"/>
+        </w:rPr>
+        <w:t>lucee</w:t>
+      </w:r>
+      <w:proofErr w:type="spellEnd"/>
+      <w:r>
+        <w:rPr>
+          <w:rFonts w:eastAsia="Times New Roman" w:cs="Times New Roman"/>
+        </w:rPr>
+        <w:t>@ &lt;TAB&gt;</w:t>
+      </w:r>
+    </w:p>
+    <w:p>
+      <w:pPr>
+        <w:spacing w:after="0" w:line="240" w:lineRule="auto"/>
+        <w:rPr>
+          <w:rFonts w:eastAsia="Times New Roman" w:cs="Times New Roman"/>
+        </w:rPr>
+      </w:pPr>
+      <w:r>
+        <w:rPr>
+          <w:rFonts w:eastAsia="Times New Roman" w:cs="Times New Roman"/>
+        </w:rPr>
+        <w:t xml:space="preserve">To see what options are available for the </w:t>
+      </w:r>
+      <w:proofErr w:type="spellStart"/>
+      <w:r>
+        <w:rPr>
+          <w:rFonts w:eastAsia="Times New Roman" w:cs="Times New Roman"/>
+        </w:rPr>
+        <w:t>cfengine</w:t>
+      </w:r>
+      <w:proofErr w:type="spellEnd"/>
+      <w:r>
+        <w:rPr>
+          <w:rFonts w:eastAsia="Times New Roman" w:cs="Times New Roman"/>
+        </w:rPr>
+        <w:t>.</w:t>
+      </w:r>
+    </w:p>
+    <w:p>
+      <w:pPr>
+        <w:spacing w:after="0" w:line="240" w:lineRule="auto"/>
+        <w:rPr>
+          <w:rFonts w:eastAsia="Times New Roman" w:cs="Times New Roman"/>
+        </w:rPr>
+      </w:pPr>
+    </w:p>
+    <w:p>
+      <w:pPr>
+        <w:spacing w:after="0" w:line="240" w:lineRule="auto"/>
+        <w:rPr>
+          <w:rFonts w:eastAsia="Times New Roman" w:cs="Times New Roman"/>
+        </w:rPr>
+      </w:pPr>
+      <w:r>
+        <w:rPr>
+          <w:rFonts w:eastAsia="Times New Roman" w:cs="Times New Roman"/>
+        </w:rPr>
+        <w:t xml:space="preserve">Running the server start command above will result in a </w:t>
+      </w:r>
+      <w:proofErr w:type="spellStart"/>
+      <w:r>
+        <w:rPr>
+          <w:rFonts w:eastAsia="Times New Roman" w:cs="Times New Roman"/>
+        </w:rPr>
+        <w:t>lucee</w:t>
+      </w:r>
+      <w:proofErr w:type="spellEnd"/>
+      <w:r>
+        <w:rPr>
+          <w:rFonts w:eastAsia="Times New Roman" w:cs="Times New Roman"/>
+        </w:rPr>
+        <w:t xml:space="preserve"> error, since the data sources are not defined.</w:t>
+      </w:r>
+    </w:p>
+    <w:p>
+      <w:pPr>
+        <w:spacing w:after="0" w:line="240" w:lineRule="auto"/>
+        <w:rPr>
+          <w:rFonts w:eastAsia="Times New Roman" w:cs="Times New Roman"/>
+        </w:rPr>
+      </w:pPr>
+    </w:p>
+    <w:p>
+      <w:pPr>
+        <w:spacing w:after="0" w:line="240" w:lineRule="auto"/>
+        <w:rPr>
+          <w:rFonts w:eastAsia="Times New Roman" w:cs="Times New Roman"/>
+        </w:rPr>
+      </w:pPr>
+      <w:r>
+        <w:rPr>
+          <w:rFonts w:eastAsia="Times New Roman" w:cs="Times New Roman"/>
+        </w:rPr>
+        <w:t xml:space="preserve">Once the server has been started, click on the icon in the Server tray for bbsgdv1, and open server admin </w:t>
+      </w:r>
+      <w:proofErr w:type="gramStart"/>
+      <w:r>
+        <w:rPr>
+          <w:rFonts w:eastAsia="Times New Roman" w:cs="Times New Roman"/>
+        </w:rPr>
+        <w:t>( or</w:t>
+      </w:r>
+      <w:proofErr w:type="gramEnd"/>
+      <w:r>
+        <w:rPr>
+          <w:rFonts w:eastAsia="Times New Roman" w:cs="Times New Roman"/>
+        </w:rPr>
+        <w:t xml:space="preserve"> navigate to </w:t>
+      </w:r>
+      <w:r>
+        <w:rPr>
+          <w:color w:val="1155CC"/>
+        </w:rPr>
+        <w:t>http://127.0.0.1:56801/lucee/admin/server.cfm</w:t>
+      </w:r>
+      <w:r>
+        <w:rPr>
+          <w:color w:val="1155CC"/>
+        </w:rPr>
+        <w:t>).</w:t>
       </w:r>
     </w:p>
     <w:p>
       <w:pPr>
         <w:spacing w:after="7"/>
-        <w:ind w:left="175"/>
-      </w:pPr>
-      <w:r>
-        <w:t>Here is Lucee Admin (Server, not web)   (nutlist123):</w:t>
-      </w:r>
+      </w:pPr>
+    </w:p>
+    <w:p>
+      <w:pPr>
+        <w:spacing w:after="7"/>
+      </w:pPr>
+      <w:r>
+        <w:t xml:space="preserve">Here is </w:t>
+      </w:r>
+      <w:proofErr w:type="spellStart"/>
+      <w:r>
+        <w:t>Lucee</w:t>
+      </w:r>
+      <w:proofErr w:type="spellEnd"/>
+      <w:r>
+        <w:t xml:space="preserve"> Admin (Server, not </w:t>
+      </w:r>
+      <w:proofErr w:type="gramStart"/>
+      <w:r>
+        <w:t xml:space="preserve">web)   </w:t>
+      </w:r>
+      <w:proofErr w:type="gramEnd"/>
+      <w:r>
+        <w:t>(nutlist123):</w:t>
+      </w:r>
+    </w:p>
+    <w:p>
+      <w:pPr>
+        <w:spacing w:after="7"/>
+      </w:pPr>
     </w:p>
     <w:p>
       <w:pPr>
@@ -1169,7 +1409,7 @@
                     <pic:cNvPicPr/>
                   </pic:nvPicPr>
                   <pic:blipFill>
-                    <a:blip r:embed="rId20"/>
+                    <a:blip r:embed="rId21"/>
                     <a:stretch>
                       <a:fillRect/>
                     </a:stretch>
@@ -1198,6 +1438,12 @@
         <w:spacing w:after="7"/>
         <w:ind w:left="175"/>
       </w:pPr>
+    </w:p>
+    <w:p>
+      <w:pPr>
+        <w:spacing w:after="7"/>
+        <w:ind w:left="175"/>
+      </w:pPr>
       <w:r>
         <w:t>Details for local source.</w:t>
       </w:r>
@@ -1227,7 +1473,7 @@
                     <pic:cNvPicPr/>
                   </pic:nvPicPr>
                   <pic:blipFill>
-                    <a:blip r:embed="rId21"/>
+                    <a:blip r:embed="rId22"/>
                     <a:stretch>
                       <a:fillRect/>
                     </a:stretch>
@@ -1253,395 +1499,35 @@
     </w:p>
     <w:p>
       <w:pPr>
-        <w:spacing w:after="225" w:line="259" w:lineRule="auto"/>
-        <w:ind w:left="175"/>
-      </w:pPr>
-      <w:r>
-        <w:rPr>
-          <w:color w:val="343434"/>
-          <w:sz w:val="15"/>
-        </w:rPr>
-        <w:t>[Quoted text hidden]</w:t>
-      </w:r>
-    </w:p>
-    <w:p>
-      <w:pPr>
-        <w:spacing w:after="93" w:line="259" w:lineRule="auto"/>
-        <w:ind w:left="0" w:firstLine="0"/>
-      </w:pPr>
-      <w:r>
-        <w:rPr>
-          <w:rFonts w:ascii="Calibri" w:eastAsia="Calibri" w:hAnsi="Calibri" w:cs="Calibri"/>
-          <w:noProof/>
-          <w:sz w:val="22"/>
-        </w:rPr>
-        <mc:AlternateContent>
-          <mc:Choice Requires="wpg">
-            <w:drawing>
-              <wp:inline distT="0" distB="0" distL="0" distR="0">
-                <wp:extent cx="6896100" cy="19050"/>
-                <wp:effectExtent l="0" t="0" r="0" b="0"/>
-                <wp:docPr id="1965" name="Group 1965"/>
-                <wp:cNvGraphicFramePr/>
-                <a:graphic xmlns:a="http://schemas.openxmlformats.org/drawingml/2006/main">
-                  <a:graphicData uri="http://schemas.microsoft.com/office/word/2010/wordprocessingGroup">
-                    <wpg:wgp>
-                      <wpg:cNvGrpSpPr/>
-                      <wpg:grpSpPr>
-                        <a:xfrm>
-                          <a:off x="0" y="0"/>
-                          <a:ext cx="6896100" cy="19050"/>
-                          <a:chOff x="0" y="0"/>
-                          <a:chExt cx="6896100" cy="19050"/>
-                        </a:xfrm>
-                      </wpg:grpSpPr>
-                      <wps:wsp>
-                        <wps:cNvPr id="2231" name="Shape 2231"/>
-                        <wps:cNvSpPr/>
-                        <wps:spPr>
-                          <a:xfrm>
-                            <a:off x="0" y="0"/>
-                            <a:ext cx="6896100" cy="9525"/>
-                          </a:xfrm>
-                          <a:custGeom>
-                            <a:avLst/>
-                            <a:gdLst/>
-                            <a:ahLst/>
-                            <a:cxnLst/>
-                            <a:rect l="0" t="0" r="0" b="0"/>
-                            <a:pathLst>
-                              <a:path w="6896100" h="9525">
-                                <a:moveTo>
-                                  <a:pt x="0" y="0"/>
-                                </a:moveTo>
-                                <a:lnTo>
-                                  <a:pt x="6896100" y="0"/>
-                                </a:lnTo>
-                                <a:lnTo>
-                                  <a:pt x="6896100" y="9525"/>
-                                </a:lnTo>
-                                <a:lnTo>
-                                  <a:pt x="0" y="9525"/>
-                                </a:lnTo>
-                                <a:lnTo>
-                                  <a:pt x="0" y="0"/>
-                                </a:lnTo>
-                              </a:path>
-                            </a:pathLst>
-                          </a:custGeom>
-                          <a:ln w="0" cap="flat">
-                            <a:miter lim="127000"/>
-                          </a:ln>
-                        </wps:spPr>
-                        <wps:style>
-                          <a:lnRef idx="0">
-                            <a:srgbClr val="000000">
-                              <a:alpha val="0"/>
-                            </a:srgbClr>
-                          </a:lnRef>
-                          <a:fillRef idx="1">
-                            <a:srgbClr val="9A9A9A"/>
-                          </a:fillRef>
-                          <a:effectRef idx="0">
-                            <a:scrgbClr r="0" g="0" b="0"/>
-                          </a:effectRef>
-                          <a:fontRef idx="none"/>
-                        </wps:style>
-                        <wps:bodyPr/>
-                      </wps:wsp>
-                      <wps:wsp>
-                        <wps:cNvPr id="2232" name="Shape 2232"/>
-                        <wps:cNvSpPr/>
-                        <wps:spPr>
-                          <a:xfrm>
-                            <a:off x="0" y="9525"/>
-                            <a:ext cx="6896100" cy="9525"/>
-                          </a:xfrm>
-                          <a:custGeom>
-                            <a:avLst/>
-                            <a:gdLst/>
-                            <a:ahLst/>
-                            <a:cxnLst/>
-                            <a:rect l="0" t="0" r="0" b="0"/>
-                            <a:pathLst>
-                              <a:path w="6896100" h="9525">
-                                <a:moveTo>
-                                  <a:pt x="0" y="0"/>
-                                </a:moveTo>
-                                <a:lnTo>
-                                  <a:pt x="6896100" y="0"/>
-                                </a:lnTo>
-                                <a:lnTo>
-                                  <a:pt x="6896100" y="9525"/>
-                                </a:lnTo>
-                                <a:lnTo>
-                                  <a:pt x="0" y="9525"/>
-                                </a:lnTo>
-                                <a:lnTo>
-                                  <a:pt x="0" y="0"/>
-                                </a:lnTo>
-                              </a:path>
-                            </a:pathLst>
-                          </a:custGeom>
-                          <a:ln w="0" cap="flat">
-                            <a:miter lim="127000"/>
-                          </a:ln>
-                        </wps:spPr>
-                        <wps:style>
-                          <a:lnRef idx="0">
-                            <a:srgbClr val="000000">
-                              <a:alpha val="0"/>
-                            </a:srgbClr>
-                          </a:lnRef>
-                          <a:fillRef idx="1">
-                            <a:srgbClr val="EEEEEE"/>
-                          </a:fillRef>
-                          <a:effectRef idx="0">
-                            <a:scrgbClr r="0" g="0" b="0"/>
-                          </a:effectRef>
-                          <a:fontRef idx="none"/>
-                        </wps:style>
-                        <wps:bodyPr/>
-                      </wps:wsp>
-                      <wps:wsp>
-                        <wps:cNvPr id="152" name="Shape 152"/>
-                        <wps:cNvSpPr/>
-                        <wps:spPr>
-                          <a:xfrm>
-                            <a:off x="6886575" y="0"/>
-                            <a:ext cx="9525" cy="19050"/>
-                          </a:xfrm>
-                          <a:custGeom>
-                            <a:avLst/>
-                            <a:gdLst/>
-                            <a:ahLst/>
-                            <a:cxnLst/>
-                            <a:rect l="0" t="0" r="0" b="0"/>
-                            <a:pathLst>
-                              <a:path w="9525" h="19050">
-                                <a:moveTo>
-                                  <a:pt x="9525" y="0"/>
-                                </a:moveTo>
-                                <a:lnTo>
-                                  <a:pt x="9525" y="19050"/>
-                                </a:lnTo>
-                                <a:lnTo>
-                                  <a:pt x="0" y="19050"/>
-                                </a:lnTo>
-                                <a:lnTo>
-                                  <a:pt x="0" y="9525"/>
-                                </a:lnTo>
-                                <a:lnTo>
-                                  <a:pt x="9525" y="0"/>
-                                </a:lnTo>
-                                <a:close/>
-                              </a:path>
-                            </a:pathLst>
-                          </a:custGeom>
-                          <a:ln w="0" cap="flat">
-                            <a:miter lim="127000"/>
-                          </a:ln>
-                        </wps:spPr>
-                        <wps:style>
-                          <a:lnRef idx="0">
-                            <a:srgbClr val="000000">
-                              <a:alpha val="0"/>
-                            </a:srgbClr>
-                          </a:lnRef>
-                          <a:fillRef idx="1">
-                            <a:srgbClr val="EEEEEE"/>
-                          </a:fillRef>
-                          <a:effectRef idx="0">
-                            <a:scrgbClr r="0" g="0" b="0"/>
-                          </a:effectRef>
-                          <a:fontRef idx="none"/>
-                        </wps:style>
-                        <wps:bodyPr/>
-                      </wps:wsp>
-                      <wps:wsp>
-                        <wps:cNvPr id="153" name="Shape 153"/>
-                        <wps:cNvSpPr/>
-                        <wps:spPr>
-                          <a:xfrm>
-                            <a:off x="0" y="0"/>
-                            <a:ext cx="9525" cy="19050"/>
-                          </a:xfrm>
-                          <a:custGeom>
-                            <a:avLst/>
-                            <a:gdLst/>
-                            <a:ahLst/>
-                            <a:cxnLst/>
-                            <a:rect l="0" t="0" r="0" b="0"/>
-                            <a:pathLst>
-                              <a:path w="9525" h="19050">
-                                <a:moveTo>
-                                  <a:pt x="0" y="0"/>
-                                </a:moveTo>
-                                <a:lnTo>
-                                  <a:pt x="9525" y="0"/>
-                                </a:lnTo>
-                                <a:lnTo>
-                                  <a:pt x="9525" y="9525"/>
-                                </a:lnTo>
-                                <a:lnTo>
-                                  <a:pt x="0" y="19050"/>
-                                </a:lnTo>
-                                <a:lnTo>
-                                  <a:pt x="0" y="0"/>
-                                </a:lnTo>
-                                <a:close/>
-                              </a:path>
-                            </a:pathLst>
-                          </a:custGeom>
-                          <a:ln w="0" cap="flat">
-                            <a:miter lim="127000"/>
-                          </a:ln>
-                        </wps:spPr>
-                        <wps:style>
-                          <a:lnRef idx="0">
-                            <a:srgbClr val="000000">
-                              <a:alpha val="0"/>
-                            </a:srgbClr>
-                          </a:lnRef>
-                          <a:fillRef idx="1">
-                            <a:srgbClr val="9A9A9A"/>
-                          </a:fillRef>
-                          <a:effectRef idx="0">
-                            <a:scrgbClr r="0" g="0" b="0"/>
-                          </a:effectRef>
-                          <a:fontRef idx="none"/>
-                        </wps:style>
-                        <wps:bodyPr/>
-                      </wps:wsp>
-                    </wpg:wgp>
-                  </a:graphicData>
-                </a:graphic>
-              </wp:inline>
-            </w:drawing>
-          </mc:Choice>
-          <mc:Fallback xmlns:a="http://schemas.openxmlformats.org/drawingml/2006/main">
-            <w:pict>
-              <v:group id="Group 1965" style="width:543pt;height:1.5pt;mso-position-horizontal-relative:char;mso-position-vertical-relative:line" coordsize="68961,190">
-                <v:shape id="Shape 2233" style="position:absolute;width:68961;height:95;left:0;top:0;" coordsize="6896100,9525" path="m0,0l6896100,0l6896100,9525l0,9525l0,0">
-                  <v:stroke weight="0pt" endcap="flat" joinstyle="miter" miterlimit="10" on="false" color="#000000" opacity="0"/>
-                  <v:fill on="true" color="#9a9a9a"/>
-                </v:shape>
-                <v:shape id="Shape 2234" style="position:absolute;width:68961;height:95;left:0;top:95;" coordsize="6896100,9525" path="m0,0l6896100,0l6896100,9525l0,9525l0,0">
-                  <v:stroke weight="0pt" endcap="flat" joinstyle="miter" miterlimit="10" on="false" color="#000000" opacity="0"/>
-                  <v:fill on="true" color="#eeeeee"/>
-                </v:shape>
-                <v:shape id="Shape 152" style="position:absolute;width:95;height:190;left:68865;top:0;" coordsize="9525,19050" path="m9525,0l9525,19050l0,19050l0,9525l9525,0x">
-                  <v:stroke weight="0pt" endcap="flat" joinstyle="miter" miterlimit="10" on="false" color="#000000" opacity="0"/>
-                  <v:fill on="true" color="#eeeeee"/>
-                </v:shape>
-                <v:shape id="Shape 153" style="position:absolute;width:95;height:190;left:0;top:0;" coordsize="9525,19050" path="m0,0l9525,0l9525,9525l0,19050l0,0x">
-                  <v:stroke weight="0pt" endcap="flat" joinstyle="miter" miterlimit="10" on="false" color="#000000" opacity="0"/>
-                  <v:fill on="true" color="#9a9a9a"/>
-                </v:shape>
-              </v:group>
-            </w:pict>
-          </mc:Fallback>
-        </mc:AlternateContent>
-      </w:r>
-    </w:p>
-    <w:p>
-      <w:pPr>
-        <w:spacing w:after="132" w:line="340" w:lineRule="auto"/>
-      </w:pPr>
-      <w:r>
-        <w:t>Donald Bellenger &lt;donald.bellenger@gmail.com&gt;</w:t>
-      </w:r>
-      <w:r>
-        <w:tab/>
-        <w:t>Wed, Feb 8, 2017 at 6:17 PM To: Donald Bellenger &lt;donald.bellenger@gmail.com&gt; Best way to get Lucee cunning with bbsgdv1...</w:t>
-      </w:r>
-    </w:p>
-    <w:p>
-      <w:pPr>
-        <w:spacing w:after="7"/>
-        <w:ind w:left="175"/>
-      </w:pPr>
-      <w:r>
-        <w:t>Rename bbsgdv1 to bbsgdv1bak</w:t>
-      </w:r>
-    </w:p>
-    <w:p>
-      <w:pPr>
-        <w:spacing w:after="0"/>
-        <w:ind w:left="175" w:right="8837"/>
-      </w:pPr>
-      <w:r>
-        <w:t xml:space="preserve">Make a new </w:t>
-      </w:r>
-      <w:r>
-        <w:t xml:space="preserve">bsgdv1 cd bbsgdv1 </w:t>
-      </w:r>
-    </w:p>
-    <w:p>
-      <w:pPr>
-        <w:spacing w:after="0"/>
-        <w:ind w:left="175" w:right="8837"/>
-      </w:pPr>
-      <w:r>
-        <w:t>box</w:t>
-      </w:r>
-    </w:p>
-    <w:p>
-      <w:pPr>
-        <w:spacing w:after="7"/>
-        <w:ind w:left="175"/>
-      </w:pPr>
-      <w:r>
-        <w:t>server start port=56801</w:t>
-      </w:r>
-      <w:r>
-        <w:t xml:space="preserve"> name=bbsgdv1</w:t>
-      </w:r>
-    </w:p>
-    <w:p>
-      <w:pPr>
         <w:spacing w:after="0"/>
         <w:ind w:left="175" w:right="2345"/>
       </w:pPr>
-      <w:r>
-        <w:t xml:space="preserve">navigate to </w:t>
-      </w:r>
-      <w:r>
-        <w:rPr>
-          <w:color w:val="1155CC"/>
-        </w:rPr>
-        <w:t>http://127.0.0.1:56801/lucee/admin/server.cfm</w:t>
-      </w:r>
-      <w:r>
-        <w:t xml:space="preserve"> (bookma</w:t>
-      </w:r>
-      <w:r>
-        <w:t xml:space="preserve">rk this as the bbsgdv1 server) </w:t>
-      </w:r>
     </w:p>
     <w:p>
       <w:pPr>
         <w:spacing w:after="0"/>
         <w:ind w:left="175" w:right="2345"/>
       </w:pPr>
+      <w:r>
+        <w:t>l</w:t>
+      </w:r>
+      <w:r>
+        <w:t xml:space="preserve">og in to the SERVER as root create the ltdv1 </w:t>
+      </w:r>
+      <w:proofErr w:type="spellStart"/>
+      <w:r>
+        <w:t>datasource</w:t>
+      </w:r>
+      <w:proofErr w:type="spellEnd"/>
+      <w:r>
+        <w:t>.</w:t>
+      </w:r>
     </w:p>
     <w:p>
       <w:pPr>
         <w:spacing w:after="0"/>
         <w:ind w:left="175" w:right="2345"/>
       </w:pPr>
-      <w:r>
-        <w:t>l</w:t>
-      </w:r>
-      <w:r>
-        <w:t>og in to the SERVER as root create the ltdv1 datasource.</w:t>
-      </w:r>
-    </w:p>
-    <w:p>
-      <w:pPr>
-        <w:spacing w:after="0"/>
-        <w:ind w:left="175" w:right="2345"/>
-      </w:pPr>
     </w:p>
     <w:p>
       <w:pPr>
@@ -1649,7 +1535,7 @@
         <w:ind w:left="175" w:right="3537"/>
       </w:pPr>
       <w:r>
-        <w:t xml:space="preserve">Copy all the files from bbsgdv1bak to bbsgdv1 EXCEPT server.json and box.json </w:t>
+        <w:t xml:space="preserve">Link to start the bbsgdv1 application is </w:t>
       </w:r>
     </w:p>
     <w:p>
@@ -1657,26 +1543,47 @@
         <w:spacing w:after="443"/>
         <w:ind w:left="175" w:right="3537"/>
       </w:pPr>
-      <w:r>
-        <w:t>In a new w</w:t>
-      </w:r>
-      <w:r>
-        <w:t xml:space="preserve">indow, go to </w:t>
+      <w:bookmarkStart w:id="0" w:name="_GoBack"/>
+      <w:bookmarkEnd w:id="0"/>
+      <w:r>
+        <w:t>1</w:t>
       </w:r>
       <w:r>
         <w:rPr>
           <w:color w:val="1155CC"/>
         </w:rPr>
-        <w:t>127.0.0.1:56801/index.cfm?fwreinit=nutbox</w:t>
-      </w:r>
+        <w:t>27.0.0.1:56801/</w:t>
+      </w:r>
+      <w:proofErr w:type="spellStart"/>
+      <w:r>
+        <w:rPr>
+          <w:color w:val="1155CC"/>
+        </w:rPr>
+        <w:t>index.cfm?fwreinit</w:t>
+      </w:r>
+      <w:proofErr w:type="spellEnd"/>
+      <w:r>
+        <w:rPr>
+          <w:color w:val="1155CC"/>
+        </w:rPr>
+        <w:t>=</w:t>
+      </w:r>
+      <w:proofErr w:type="spellStart"/>
+      <w:r>
+        <w:rPr>
+          <w:color w:val="1155CC"/>
+        </w:rPr>
+        <w:t>nutbox</w:t>
+      </w:r>
+      <w:proofErr w:type="spellEnd"/>
     </w:p>
     <w:sectPr>
-      <w:headerReference w:type="even" r:id="rId22"/>
-      <w:headerReference w:type="default" r:id="rId23"/>
-      <w:footerReference w:type="even" r:id="rId24"/>
-      <w:footerReference w:type="default" r:id="rId25"/>
-      <w:headerReference w:type="first" r:id="rId26"/>
-      <w:footerReference w:type="first" r:id="rId27"/>
+      <w:headerReference w:type="even" r:id="rId23"/>
+      <w:headerReference w:type="default" r:id="rId24"/>
+      <w:footerReference w:type="even" r:id="rId25"/>
+      <w:footerReference w:type="default" r:id="rId26"/>
+      <w:headerReference w:type="first" r:id="rId27"/>
+      <w:footerReference w:type="first" r:id="rId28"/>
       <w:pgSz w:w="12240" w:h="15840"/>
       <w:pgMar w:top="580" w:right="680" w:bottom="648" w:left="700" w:header="295" w:footer="306" w:gutter="0"/>
       <w:cols w:space="720"/>
@@ -1724,13 +1631,7 @@
       <w:rPr>
         <w:sz w:val="16"/>
       </w:rPr>
-      <w:t>https://mail.google.com/mail/u/0/?ui=2&amp;ik=14ee184931&amp;jsver=khUFNOKniXg.en.&amp;view=pt&amp;q=mysql&amp;search=query&amp;th=15a2004abb420d2</w:t>
-    </w:r>
-    <w:r>
-      <w:rPr>
-        <w:sz w:val="16"/>
-      </w:rPr>
-      <w:t>4&amp;siml=15…</w:t>
+      <w:t>https://mail.google.com/mail/u/0/?ui=2&amp;ik=14ee184931&amp;jsver=khUFNOKniXg.en.&amp;view=pt&amp;q=mysql&amp;search=query&amp;th=15a2004abb420d24&amp;siml=15…</w:t>
     </w:r>
     <w:r>
       <w:rPr>
@@ -1783,6 +1684,7 @@
     </w:r>
     <w:r>
       <w:rPr>
+        <w:noProof/>
         <w:sz w:val="16"/>
       </w:rPr>
       <w:fldChar w:fldCharType="end"/>
@@ -1827,7 +1729,7 @@
         <w:noProof/>
         <w:sz w:val="16"/>
       </w:rPr>
-      <w:t>11</w:t>
+      <w:t>8</w:t>
     </w:r>
     <w:r>
       <w:rPr>
@@ -1845,10 +1747,7 @@
       <w:fldChar w:fldCharType="begin"/>
     </w:r>
     <w:r>
-      <w:instrText xml:space="preserve"> NUMPAGES   \* MERGEFO</w:instrText>
-    </w:r>
-    <w:r>
-      <w:instrText xml:space="preserve">RMAT </w:instrText>
+      <w:instrText xml:space="preserve"> NUMPAGES   \* MERGEFORMAT </w:instrText>
     </w:r>
     <w:r>
       <w:fldChar w:fldCharType="separate"/>
@@ -1858,10 +1757,11 @@
         <w:noProof/>
         <w:sz w:val="16"/>
       </w:rPr>
-      <w:t>11</w:t>
+      <w:t>10</w:t>
     </w:r>
     <w:r>
       <w:rPr>
+        <w:noProof/>
         <w:sz w:val="16"/>
       </w:rPr>
       <w:fldChar w:fldCharType="end"/>
@@ -1937,6 +1837,7 @@
     </w:r>
     <w:r>
       <w:rPr>
+        <w:noProof/>
         <w:sz w:val="16"/>
       </w:rPr>
       <w:fldChar w:fldCharType="end"/>
@@ -2018,11 +1919,6 @@
         <w:sz w:val="16"/>
       </w:rPr>
       <w:tab/>
-    </w:r>
-    <w:r>
-      <w:rPr>
-        <w:sz w:val="16"/>
-      </w:rPr>
       <w:t>Gmail - BBSG MySQL Setup on donport4, and get copy of CF code</w:t>
     </w:r>
   </w:p>
@@ -2521,6 +2417,29 @@
       <w:szCs w:val="18"/>
     </w:rPr>
   </w:style>
+  <w:style w:type="character" w:styleId="Hyperlink">
+    <w:name w:val="Hyperlink"/>
+    <w:basedOn w:val="DefaultParagraphFont"/>
+    <w:uiPriority w:val="99"/>
+    <w:unhideWhenUsed/>
+    <w:rsid w:val="00936120"/>
+    <w:rPr>
+      <w:color w:val="0563C1" w:themeColor="hyperlink"/>
+      <w:u w:val="single"/>
+    </w:rPr>
+  </w:style>
+  <w:style w:type="character" w:styleId="UnresolvedMention">
+    <w:name w:val="Unresolved Mention"/>
+    <w:basedOn w:val="DefaultParagraphFont"/>
+    <w:uiPriority w:val="99"/>
+    <w:semiHidden/>
+    <w:unhideWhenUsed/>
+    <w:rsid w:val="00936120"/>
+    <w:rPr>
+      <w:color w:val="808080"/>
+      <w:shd w:val="clear" w:color="auto" w:fill="E6E6E6"/>
+    </w:rPr>
+  </w:style>
 </w:styles>
 </file>
 

</xml_diff>

<commit_message>
Minor update to CB Config instructions, and BBSG MySql Instructions
Signed-off-by: Don <donald.bellenger@gmail.com>
</commit_message>
<xml_diff>
--- a/BBSG Instructions/BBSG Setup Instructions/BBSG MySQL and Code Setup on donport4.docx
+++ b/BBSG Instructions/BBSG Setup Instructions/BBSG MySQL and Code Setup on donport4.docx
@@ -84,7 +84,15 @@
       </w:r>
       <w:proofErr w:type="spellEnd"/>
       <w:r>
-        <w:t xml:space="preserve"> by right-clicking in Navigator panel, and selecting Create Schema.</w:t>
+        <w:t xml:space="preserve"> by right-clicking in Navigator panel</w:t>
+      </w:r>
+      <w:r>
+        <w:t xml:space="preserve"> in the Schemas area</w:t>
+      </w:r>
+      <w:bookmarkStart w:id="0" w:name="_GoBack"/>
+      <w:bookmarkEnd w:id="0"/>
+      <w:r>
+        <w:t>, and selecting Create Schema.</w:t>
       </w:r>
     </w:p>
     <w:p>
@@ -97,7 +105,7 @@
           <w:noProof/>
         </w:rPr>
         <w:drawing>
-          <wp:inline distT="0" distB="0" distL="0" distR="0" wp14:anchorId="11B937DA" wp14:editId="09A066B6">
+          <wp:inline distT="0" distB="0" distL="0" distR="0" wp14:anchorId="537A0747" wp14:editId="0B761958">
             <wp:extent cx="2219325" cy="5629275"/>
             <wp:effectExtent l="0" t="0" r="9525" b="9525"/>
             <wp:docPr id="1" name="Picture 1"/>
@@ -153,7 +161,7 @@
         </w:rPr>
         <w:lastRenderedPageBreak/>
         <w:drawing>
-          <wp:inline distT="0" distB="0" distL="0" distR="0" wp14:anchorId="10763DD7" wp14:editId="232F2598">
+          <wp:inline distT="0" distB="0" distL="0" distR="0" wp14:anchorId="4CB703AF" wp14:editId="24152BB0">
             <wp:extent cx="4733925" cy="2857500"/>
             <wp:effectExtent l="0" t="0" r="0" b="0"/>
             <wp:docPr id="67" name="Picture 67"/>
@@ -246,7 +254,7 @@
           <w:noProof/>
         </w:rPr>
         <w:drawing>
-          <wp:inline distT="0" distB="0" distL="0" distR="0">
+          <wp:inline distT="0" distB="0" distL="0" distR="0" wp14:anchorId="5B39D3FB" wp14:editId="5486243E">
             <wp:extent cx="5181600" cy="3457575"/>
             <wp:effectExtent l="0" t="0" r="0" b="0"/>
             <wp:docPr id="34" name="Picture 34"/>
@@ -294,7 +302,7 @@
           <w:noProof/>
         </w:rPr>
         <w:drawing>
-          <wp:inline distT="0" distB="0" distL="0" distR="0" wp14:anchorId="50C08F82" wp14:editId="7128226C">
+          <wp:inline distT="0" distB="0" distL="0" distR="0" wp14:anchorId="3929331E" wp14:editId="7C9AE282">
             <wp:extent cx="6896100" cy="3258820"/>
             <wp:effectExtent l="0" t="0" r="0" b="0"/>
             <wp:docPr id="3" name="Picture 3"/>
@@ -342,7 +350,7 @@
         </w:rPr>
         <w:lastRenderedPageBreak/>
         <w:drawing>
-          <wp:inline distT="0" distB="0" distL="0" distR="0" wp14:anchorId="6CC4279D" wp14:editId="3FAD58DE">
+          <wp:inline distT="0" distB="0" distL="0" distR="0" wp14:anchorId="5CF0828C" wp14:editId="11CD0F4D">
             <wp:extent cx="5698541" cy="3838907"/>
             <wp:effectExtent l="0" t="0" r="0" b="9525"/>
             <wp:docPr id="2" name="Picture 2"/>
@@ -444,7 +452,7 @@
           <w:noProof/>
         </w:rPr>
         <w:drawing>
-          <wp:inline distT="0" distB="0" distL="0" distR="0" wp14:anchorId="16EA6E81" wp14:editId="592AAD2D">
+          <wp:inline distT="0" distB="0" distL="0" distR="0" wp14:anchorId="02D0B9AB" wp14:editId="1C6F8D8B">
             <wp:extent cx="4629150" cy="3238500"/>
             <wp:effectExtent l="0" t="0" r="0" b="0"/>
             <wp:docPr id="4" name="Picture 4"/>
@@ -489,7 +497,7 @@
           <w:noProof/>
         </w:rPr>
         <w:drawing>
-          <wp:inline distT="0" distB="0" distL="0" distR="0" wp14:anchorId="19CA443C" wp14:editId="5129DC04">
+          <wp:inline distT="0" distB="0" distL="0" distR="0" wp14:anchorId="7E95DEB8" wp14:editId="568E25CA">
             <wp:extent cx="4619625" cy="3333750"/>
             <wp:effectExtent l="0" t="0" r="9525" b="0"/>
             <wp:docPr id="5" name="Picture 5"/>
@@ -560,7 +568,7 @@
           <w:noProof/>
         </w:rPr>
         <w:drawing>
-          <wp:inline distT="0" distB="0" distL="0" distR="0" wp14:anchorId="683A65EB" wp14:editId="5E62F5FE">
+          <wp:inline distT="0" distB="0" distL="0" distR="0" wp14:anchorId="264C946B" wp14:editId="62E6A523">
             <wp:extent cx="6896100" cy="3209925"/>
             <wp:effectExtent l="0" t="0" r="0" b="9525"/>
             <wp:docPr id="7" name="Picture 7"/>
@@ -605,7 +613,7 @@
           <w:noProof/>
         </w:rPr>
         <w:drawing>
-          <wp:inline distT="0" distB="0" distL="0" distR="0" wp14:anchorId="1BDE5D38" wp14:editId="13C7B632">
+          <wp:inline distT="0" distB="0" distL="0" distR="0" wp14:anchorId="455A0881" wp14:editId="2A052012">
             <wp:extent cx="6896100" cy="4646295"/>
             <wp:effectExtent l="0" t="0" r="0" b="1905"/>
             <wp:docPr id="8" name="Picture 8"/>
@@ -656,7 +664,7 @@
         <mc:AlternateContent>
           <mc:Choice Requires="wpg">
             <w:drawing>
-              <wp:inline distT="0" distB="0" distL="0" distR="0">
+              <wp:inline distT="0" distB="0" distL="0" distR="0" wp14:anchorId="21AC18E6" wp14:editId="6243F888">
                 <wp:extent cx="5181601" cy="8115300"/>
                 <wp:effectExtent l="0" t="0" r="0" b="0"/>
                 <wp:docPr id="1870" name="Group 1870"/>
@@ -768,7 +776,7 @@
           <w:noProof/>
         </w:rPr>
         <w:drawing>
-          <wp:inline distT="0" distB="0" distL="0" distR="0" wp14:anchorId="18FEFE0C" wp14:editId="177649BD">
+          <wp:inline distT="0" distB="0" distL="0" distR="0" wp14:anchorId="64A27676" wp14:editId="47A76CC6">
             <wp:extent cx="6312090" cy="8553488"/>
             <wp:effectExtent l="0" t="0" r="0" b="0"/>
             <wp:docPr id="9" name="Picture 9"/>
@@ -1095,43 +1103,50 @@
           <w:rFonts w:eastAsia="Times New Roman" w:cs="Times New Roman"/>
           <w:b/>
         </w:rPr>
+        <w:t xml:space="preserve"> port=56801 name=bbsgdv1 –force</w:t>
+      </w:r>
+    </w:p>
+    <w:p>
+      <w:pPr>
+        <w:spacing w:after="0" w:line="240" w:lineRule="auto"/>
+        <w:rPr>
+          <w:rFonts w:eastAsia="Times New Roman" w:cs="Times New Roman"/>
+        </w:rPr>
+      </w:pPr>
+    </w:p>
+    <w:p>
+      <w:pPr>
+        <w:spacing w:after="0" w:line="240" w:lineRule="auto"/>
+        <w:rPr>
+          <w:rFonts w:eastAsia="Times New Roman" w:cs="Times New Roman"/>
+        </w:rPr>
+      </w:pPr>
+      <w:r>
+        <w:rPr>
+          <w:rFonts w:eastAsia="Times New Roman" w:cs="Times New Roman"/>
+        </w:rPr>
+        <w:t xml:space="preserve">This defines the </w:t>
+      </w:r>
+      <w:proofErr w:type="spellStart"/>
+      <w:r>
+        <w:rPr>
+          <w:rFonts w:eastAsia="Times New Roman" w:cs="Times New Roman"/>
+        </w:rPr>
+        <w:t>lucee</w:t>
+      </w:r>
+      <w:proofErr w:type="spellEnd"/>
+      <w:r>
+        <w:rPr>
+          <w:rFonts w:eastAsia="Times New Roman" w:cs="Times New Roman"/>
+        </w:rPr>
+        <w:t xml:space="preserve"> version, and port for the application.</w:t>
+      </w:r>
+      <w:r>
+        <w:rPr>
+          <w:rFonts w:eastAsia="Times New Roman" w:cs="Times New Roman"/>
+        </w:rPr>
         <w:t xml:space="preserve"> </w:t>
       </w:r>
-      <w:r>
-        <w:rPr>
-          <w:rFonts w:eastAsia="Times New Roman" w:cs="Times New Roman"/>
-          <w:b/>
-        </w:rPr>
-        <w:t>port=5</w:t>
-      </w:r>
-      <w:r>
-        <w:rPr>
-          <w:rFonts w:eastAsia="Times New Roman" w:cs="Times New Roman"/>
-          <w:b/>
-        </w:rPr>
-        <w:t>6801</w:t>
-      </w:r>
-      <w:r>
-        <w:rPr>
-          <w:rFonts w:eastAsia="Times New Roman" w:cs="Times New Roman"/>
-          <w:b/>
-        </w:rPr>
-        <w:t xml:space="preserve"> name=</w:t>
-      </w:r>
-      <w:r>
-        <w:rPr>
-          <w:rFonts w:eastAsia="Times New Roman" w:cs="Times New Roman"/>
-          <w:b/>
-        </w:rPr>
-        <w:t>bbsgdv1</w:t>
-      </w:r>
-      <w:r>
-        <w:rPr>
-          <w:rFonts w:eastAsia="Times New Roman" w:cs="Times New Roman"/>
-          <w:b/>
-        </w:rPr>
-        <w:t xml:space="preserve"> –force</w:t>
-      </w:r>
     </w:p>
     <w:p>
       <w:pPr>
@@ -1152,13 +1167,41 @@
         <w:rPr>
           <w:rFonts w:eastAsia="Times New Roman" w:cs="Times New Roman"/>
         </w:rPr>
-        <w:t xml:space="preserve">This defines the </w:t>
+        <w:t>You can use box interactively, as in</w:t>
+      </w:r>
+    </w:p>
+    <w:p>
+      <w:pPr>
+        <w:spacing w:after="0" w:line="240" w:lineRule="auto"/>
+        <w:rPr>
+          <w:rFonts w:eastAsia="Times New Roman" w:cs="Times New Roman"/>
+        </w:rPr>
+      </w:pPr>
+      <w:r>
+        <w:rPr>
+          <w:rFonts w:eastAsia="Times New Roman" w:cs="Times New Roman"/>
+        </w:rPr>
+        <w:t xml:space="preserve">Server start </w:t>
       </w:r>
       <w:proofErr w:type="spellStart"/>
       <w:r>
         <w:rPr>
           <w:rFonts w:eastAsia="Times New Roman" w:cs="Times New Roman"/>
         </w:rPr>
+        <w:t>cfengine</w:t>
+      </w:r>
+      <w:proofErr w:type="spellEnd"/>
+      <w:r>
+        <w:rPr>
+          <w:rFonts w:eastAsia="Times New Roman" w:cs="Times New Roman"/>
+        </w:rPr>
+        <w:t>=</w:t>
+      </w:r>
+      <w:proofErr w:type="spellStart"/>
+      <w:r>
+        <w:rPr>
+          <w:rFonts w:eastAsia="Times New Roman" w:cs="Times New Roman"/>
+        </w:rPr>
         <w:t>lucee</w:t>
       </w:r>
       <w:proofErr w:type="spellEnd"/>
@@ -1166,13 +1209,7 @@
         <w:rPr>
           <w:rFonts w:eastAsia="Times New Roman" w:cs="Times New Roman"/>
         </w:rPr>
-        <w:t xml:space="preserve"> version, and port for the application.</w:t>
-      </w:r>
-      <w:r>
-        <w:rPr>
-          <w:rFonts w:eastAsia="Times New Roman" w:cs="Times New Roman"/>
-        </w:rPr>
-        <w:t xml:space="preserve"> </w:t>
+        <w:t>@ &lt;TAB&gt;</w:t>
       </w:r>
     </w:p>
     <w:p>
@@ -1182,6 +1219,26 @@
           <w:rFonts w:eastAsia="Times New Roman" w:cs="Times New Roman"/>
         </w:rPr>
       </w:pPr>
+      <w:r>
+        <w:rPr>
+          <w:rFonts w:eastAsia="Times New Roman" w:cs="Times New Roman"/>
+        </w:rPr>
+        <w:t xml:space="preserve">To see what options are available for the </w:t>
+      </w:r>
+      <w:proofErr w:type="spellStart"/>
+      <w:r>
+        <w:rPr>
+          <w:rFonts w:eastAsia="Times New Roman" w:cs="Times New Roman"/>
+        </w:rPr>
+        <w:t>cfengine</w:t>
+      </w:r>
+      <w:proofErr w:type="spellEnd"/>
+      <w:r>
+        <w:rPr>
+          <w:rFonts w:eastAsia="Times New Roman" w:cs="Times New Roman"/>
+        </w:rPr>
+        <w:t>.</w:t>
+      </w:r>
     </w:p>
     <w:p>
       <w:pPr>
@@ -1190,12 +1247,6 @@
           <w:rFonts w:eastAsia="Times New Roman" w:cs="Times New Roman"/>
         </w:rPr>
       </w:pPr>
-      <w:r>
-        <w:rPr>
-          <w:rFonts w:eastAsia="Times New Roman" w:cs="Times New Roman"/>
-        </w:rPr>
-        <w:t>You can use box interactively, as in</w:t>
-      </w:r>
     </w:p>
     <w:p>
       <w:pPr>
@@ -1208,35 +1259,21 @@
         <w:rPr>
           <w:rFonts w:eastAsia="Times New Roman" w:cs="Times New Roman"/>
         </w:rPr>
-        <w:t xml:space="preserve">Server start </w:t>
+        <w:t xml:space="preserve">Running the server start command above will result in a </w:t>
       </w:r>
       <w:proofErr w:type="spellStart"/>
       <w:r>
         <w:rPr>
           <w:rFonts w:eastAsia="Times New Roman" w:cs="Times New Roman"/>
         </w:rPr>
-        <w:t>cfengine</w:t>
+        <w:t>lucee</w:t>
       </w:r>
       <w:proofErr w:type="spellEnd"/>
       <w:r>
         <w:rPr>
           <w:rFonts w:eastAsia="Times New Roman" w:cs="Times New Roman"/>
         </w:rPr>
-        <w:t>=</w:t>
-      </w:r>
-      <w:proofErr w:type="spellStart"/>
-      <w:r>
-        <w:rPr>
-          <w:rFonts w:eastAsia="Times New Roman" w:cs="Times New Roman"/>
-        </w:rPr>
-        <w:t>lucee</w:t>
-      </w:r>
-      <w:proofErr w:type="spellEnd"/>
-      <w:r>
-        <w:rPr>
-          <w:rFonts w:eastAsia="Times New Roman" w:cs="Times New Roman"/>
-        </w:rPr>
-        <w:t>@ &lt;TAB&gt;</w:t>
+        <w:t xml:space="preserve"> error, since the data sources are not defined.</w:t>
       </w:r>
     </w:p>
     <w:p>
@@ -1246,26 +1283,6 @@
           <w:rFonts w:eastAsia="Times New Roman" w:cs="Times New Roman"/>
         </w:rPr>
       </w:pPr>
-      <w:r>
-        <w:rPr>
-          <w:rFonts w:eastAsia="Times New Roman" w:cs="Times New Roman"/>
-        </w:rPr>
-        <w:t xml:space="preserve">To see what options are available for the </w:t>
-      </w:r>
-      <w:proofErr w:type="spellStart"/>
-      <w:r>
-        <w:rPr>
-          <w:rFonts w:eastAsia="Times New Roman" w:cs="Times New Roman"/>
-        </w:rPr>
-        <w:t>cfengine</w:t>
-      </w:r>
-      <w:proofErr w:type="spellEnd"/>
-      <w:r>
-        <w:rPr>
-          <w:rFonts w:eastAsia="Times New Roman" w:cs="Times New Roman"/>
-        </w:rPr>
-        <w:t>.</w:t>
-      </w:r>
     </w:p>
     <w:p>
       <w:pPr>
@@ -1274,50 +1291,6 @@
           <w:rFonts w:eastAsia="Times New Roman" w:cs="Times New Roman"/>
         </w:rPr>
       </w:pPr>
-    </w:p>
-    <w:p>
-      <w:pPr>
-        <w:spacing w:after="0" w:line="240" w:lineRule="auto"/>
-        <w:rPr>
-          <w:rFonts w:eastAsia="Times New Roman" w:cs="Times New Roman"/>
-        </w:rPr>
-      </w:pPr>
-      <w:r>
-        <w:rPr>
-          <w:rFonts w:eastAsia="Times New Roman" w:cs="Times New Roman"/>
-        </w:rPr>
-        <w:t xml:space="preserve">Running the server start command above will result in a </w:t>
-      </w:r>
-      <w:proofErr w:type="spellStart"/>
-      <w:r>
-        <w:rPr>
-          <w:rFonts w:eastAsia="Times New Roman" w:cs="Times New Roman"/>
-        </w:rPr>
-        <w:t>lucee</w:t>
-      </w:r>
-      <w:proofErr w:type="spellEnd"/>
-      <w:r>
-        <w:rPr>
-          <w:rFonts w:eastAsia="Times New Roman" w:cs="Times New Roman"/>
-        </w:rPr>
-        <w:t xml:space="preserve"> error, since the data sources are not defined.</w:t>
-      </w:r>
-    </w:p>
-    <w:p>
-      <w:pPr>
-        <w:spacing w:after="0" w:line="240" w:lineRule="auto"/>
-        <w:rPr>
-          <w:rFonts w:eastAsia="Times New Roman" w:cs="Times New Roman"/>
-        </w:rPr>
-      </w:pPr>
-    </w:p>
-    <w:p>
-      <w:pPr>
-        <w:spacing w:after="0" w:line="240" w:lineRule="auto"/>
-        <w:rPr>
-          <w:rFonts w:eastAsia="Times New Roman" w:cs="Times New Roman"/>
-        </w:rPr>
-      </w:pPr>
       <w:r>
         <w:rPr>
           <w:rFonts w:eastAsia="Times New Roman" w:cs="Times New Roman"/>
@@ -1342,13 +1315,7 @@
         <w:rPr>
           <w:color w:val="1155CC"/>
         </w:rPr>
-        <w:t>http://127.0.0.1:56801/lucee/admin/server.cfm</w:t>
-      </w:r>
-      <w:r>
-        <w:rPr>
-          <w:color w:val="1155CC"/>
-        </w:rPr>
-        <w:t>).</w:t>
+        <w:t>http://127.0.0.1:56801/lucee/admin/server.cfm).</w:t>
       </w:r>
     </w:p>
     <w:p>
@@ -1396,7 +1363,7 @@
           <w:noProof/>
         </w:rPr>
         <w:drawing>
-          <wp:inline distT="0" distB="0" distL="0" distR="0">
+          <wp:inline distT="0" distB="0" distL="0" distR="0" wp14:anchorId="7D04D4F2" wp14:editId="3D6A5322">
             <wp:extent cx="4495800" cy="3057525"/>
             <wp:effectExtent l="0" t="0" r="0" b="0"/>
             <wp:docPr id="122" name="Picture 122"/>
@@ -1460,7 +1427,7 @@
         </w:rPr>
         <w:lastRenderedPageBreak/>
         <w:drawing>
-          <wp:inline distT="0" distB="0" distL="0" distR="0">
+          <wp:inline distT="0" distB="0" distL="0" distR="0" wp14:anchorId="330405B6" wp14:editId="3C5BE019">
             <wp:extent cx="4495801" cy="3800475"/>
             <wp:effectExtent l="0" t="0" r="0" b="0"/>
             <wp:docPr id="126" name="Picture 126"/>
@@ -1543,8 +1510,6 @@
         <w:spacing w:after="443"/>
         <w:ind w:left="175" w:right="3537"/>
       </w:pPr>
-      <w:bookmarkStart w:id="0" w:name="_GoBack"/>
-      <w:bookmarkEnd w:id="0"/>
       <w:r>
         <w:t>1</w:t>
       </w:r>
@@ -1666,29 +1631,15 @@
       </w:rPr>
       <w:t>/</w:t>
     </w:r>
-    <w:r>
-      <w:fldChar w:fldCharType="begin"/>
-    </w:r>
-    <w:r>
-      <w:instrText xml:space="preserve"> NUMPAGES   \* MERGEFORMAT </w:instrText>
-    </w:r>
-    <w:r>
-      <w:fldChar w:fldCharType="separate"/>
-    </w:r>
-    <w:r>
-      <w:rPr>
-        <w:noProof/>
-        <w:sz w:val="16"/>
-      </w:rPr>
-      <w:t>5</w:t>
-    </w:r>
-    <w:r>
-      <w:rPr>
-        <w:noProof/>
-        <w:sz w:val="16"/>
-      </w:rPr>
-      <w:fldChar w:fldCharType="end"/>
-    </w:r>
+    <w:fldSimple w:instr=" NUMPAGES   \* MERGEFORMAT ">
+      <w:r>
+        <w:rPr>
+          <w:noProof/>
+          <w:sz w:val="16"/>
+        </w:rPr>
+        <w:t>5</w:t>
+      </w:r>
+    </w:fldSimple>
   </w:p>
 </w:ftr>
 </file>
@@ -1743,29 +1694,15 @@
       </w:rPr>
       <w:t>/</w:t>
     </w:r>
-    <w:r>
-      <w:fldChar w:fldCharType="begin"/>
-    </w:r>
-    <w:r>
-      <w:instrText xml:space="preserve"> NUMPAGES   \* MERGEFORMAT </w:instrText>
-    </w:r>
-    <w:r>
-      <w:fldChar w:fldCharType="separate"/>
-    </w:r>
-    <w:r>
-      <w:rPr>
-        <w:noProof/>
-        <w:sz w:val="16"/>
-      </w:rPr>
-      <w:t>10</w:t>
-    </w:r>
-    <w:r>
-      <w:rPr>
-        <w:noProof/>
-        <w:sz w:val="16"/>
-      </w:rPr>
-      <w:fldChar w:fldCharType="end"/>
-    </w:r>
+    <w:fldSimple w:instr=" NUMPAGES   \* MERGEFORMAT ">
+      <w:r>
+        <w:rPr>
+          <w:noProof/>
+          <w:sz w:val="16"/>
+        </w:rPr>
+        <w:t>10</w:t>
+      </w:r>
+    </w:fldSimple>
   </w:p>
 </w:ftr>
 </file>
@@ -1819,29 +1756,15 @@
       </w:rPr>
       <w:t>/</w:t>
     </w:r>
-    <w:r>
-      <w:fldChar w:fldCharType="begin"/>
-    </w:r>
-    <w:r>
-      <w:instrText xml:space="preserve"> NUMPAGES   \* MERGEFORMAT </w:instrText>
-    </w:r>
-    <w:r>
-      <w:fldChar w:fldCharType="separate"/>
-    </w:r>
-    <w:r>
-      <w:rPr>
-        <w:noProof/>
-        <w:sz w:val="16"/>
-      </w:rPr>
-      <w:t>5</w:t>
-    </w:r>
-    <w:r>
-      <w:rPr>
-        <w:noProof/>
-        <w:sz w:val="16"/>
-      </w:rPr>
-      <w:fldChar w:fldCharType="end"/>
-    </w:r>
+    <w:fldSimple w:instr=" NUMPAGES   \* MERGEFORMAT ">
+      <w:r>
+        <w:rPr>
+          <w:noProof/>
+          <w:sz w:val="16"/>
+        </w:rPr>
+        <w:t>5</w:t>
+      </w:r>
+    </w:fldSimple>
   </w:p>
 </w:ftr>
 </file>

</xml_diff>

<commit_message>
Update Donport instructions. Added some old NAVSEA documents "for the record".
Signed-off-by: Don <donald.bellenger@gmail.com>
</commit_message>
<xml_diff>
--- a/BBSG Instructions/BBSG Setup Instructions/BBSG MySQL and Code Setup on donport4.docx
+++ b/BBSG Instructions/BBSG Setup Instructions/BBSG MySQL and Code Setup on donport4.docx
@@ -33,64 +33,66 @@
         <w:rPr>
           <w:b/>
         </w:rPr>
-        <w:t>BBSG MySQL Setup on donport4, and get copy of CF code</w:t>
+        <w:t xml:space="preserve">BBSG </w:t>
+      </w:r>
+      <w:r>
+        <w:rPr>
+          <w:b/>
+        </w:rPr>
+        <w:t>setup for Donport4</w:t>
+      </w:r>
+    </w:p>
+    <w:p>
+      <w:pPr>
+        <w:pStyle w:val="Heading1"/>
+      </w:pPr>
+      <w:r>
+        <w:t>DATABASE SETUP</w:t>
       </w:r>
     </w:p>
     <w:p>
       <w:pPr>
         <w:ind w:left="175"/>
       </w:pPr>
-    </w:p>
-    <w:p>
-      <w:pPr>
-        <w:ind w:left="175"/>
-      </w:pPr>
-      <w:r>
-        <w:t xml:space="preserve">Download and install </w:t>
+      <w:r>
+        <w:t>D</w:t>
+      </w:r>
+      <w:r>
+        <w:t>ownload and install Navicat for MySQL, using my existing license.</w:t>
+      </w:r>
+    </w:p>
+    <w:p>
+      <w:pPr>
+        <w:ind w:left="175" w:right="171"/>
+      </w:pPr>
+      <w:r>
+        <w:t xml:space="preserve">For MySQL, download the complete </w:t>
+      </w:r>
+      <w:r>
+        <w:t>MySQL installer</w:t>
+      </w:r>
+      <w:r>
+        <w:t>, which will give you both MySQL server, and MySQL Developer (Workbench).</w:t>
+      </w:r>
+    </w:p>
+    <w:p>
+      <w:pPr>
+        <w:ind w:left="175" w:right="171"/>
+      </w:pPr>
+      <w:r>
+        <w:t xml:space="preserve">In MySQL57, make local schemas ltdv1 and </w:t>
       </w:r>
       <w:proofErr w:type="spellStart"/>
       <w:r>
-        <w:t>Navicat</w:t>
+        <w:t>ltprod</w:t>
       </w:r>
       <w:proofErr w:type="spellEnd"/>
       <w:r>
-        <w:t xml:space="preserve"> for MySQL, using my existing license.</w:t>
-      </w:r>
-    </w:p>
-    <w:p>
-      <w:pPr>
-        <w:ind w:left="175" w:right="171"/>
-      </w:pPr>
-      <w:r>
-        <w:t xml:space="preserve">For MySQL, download the complete </w:t>
-      </w:r>
-      <w:r>
-        <w:t>MySQL installer</w:t>
-      </w:r>
-      <w:r>
-        <w:t>, which will give you both MySQL server, and MySQL Developer (Workbench).</w:t>
-      </w:r>
-    </w:p>
-    <w:p>
-      <w:pPr>
-        <w:ind w:left="175" w:right="171"/>
-      </w:pPr>
-      <w:r>
-        <w:t xml:space="preserve">In MySQL57, make local schemas ltdv1 and </w:t>
-      </w:r>
-      <w:proofErr w:type="spellStart"/>
-      <w:r>
-        <w:t>ltprod</w:t>
-      </w:r>
-      <w:proofErr w:type="spellEnd"/>
-      <w:r>
         <w:t xml:space="preserve"> by right-clicking in Navigator panel</w:t>
       </w:r>
       <w:r>
         <w:t xml:space="preserve"> in the Schemas area</w:t>
       </w:r>
-      <w:bookmarkStart w:id="0" w:name="_GoBack"/>
-      <w:bookmarkEnd w:id="0"/>
       <w:r>
         <w:t>, and selecting Create Schema.</w:t>
       </w:r>
@@ -429,15 +431,7 @@
         <w:t xml:space="preserve">Then </w:t>
       </w:r>
       <w:r>
-        <w:t xml:space="preserve">in </w:t>
-      </w:r>
-      <w:proofErr w:type="spellStart"/>
-      <w:r>
-        <w:t>Navicat</w:t>
-      </w:r>
-      <w:proofErr w:type="spellEnd"/>
-      <w:r>
-        <w:t xml:space="preserve">, </w:t>
+        <w:t xml:space="preserve">in Navicat, </w:t>
       </w:r>
       <w:r>
         <w:t>set up data connections. Start with File, New Connection.</w:t>
@@ -820,15 +814,76 @@
     </w:p>
     <w:p>
       <w:pPr>
+        <w:pStyle w:val="Heading1"/>
+      </w:pPr>
+    </w:p>
+    <w:p>
+      <w:pPr>
         <w:spacing w:after="160" w:line="259" w:lineRule="auto"/>
         <w:ind w:left="0" w:firstLine="0"/>
       </w:pPr>
-    </w:p>
-    <w:p>
-      <w:pPr>
-        <w:ind w:left="175"/>
-      </w:pPr>
-    </w:p>
+      <w:r>
+        <w:t>CODE/GIT SETUP</w:t>
+      </w:r>
+    </w:p>
+    <w:p>
+      <w:pPr>
+        <w:spacing w:after="160" w:line="259" w:lineRule="auto"/>
+        <w:ind w:left="0" w:firstLine="0"/>
+      </w:pPr>
+      <w:r>
+        <w:t xml:space="preserve">The code is in </w:t>
+      </w:r>
+      <w:proofErr w:type="spellStart"/>
+      <w:r>
+        <w:t>github</w:t>
+      </w:r>
+      <w:proofErr w:type="spellEnd"/>
+      <w:r>
+        <w:t xml:space="preserve"> in </w:t>
+      </w:r>
+      <w:proofErr w:type="spellStart"/>
+      <w:r>
+        <w:t>belldrfree</w:t>
+      </w:r>
+      <w:proofErr w:type="spellEnd"/>
+      <w:r>
+        <w:t>.  In this example, we are setting up a new branch: test, and putting the code into a new directory: C:\projects\cbsites\bbsgtest.</w:t>
+      </w:r>
+    </w:p>
+    <w:p>
+      <w:pPr>
+        <w:spacing w:after="160" w:line="259" w:lineRule="auto"/>
+        <w:ind w:left="0" w:firstLine="0"/>
+      </w:pPr>
+      <w:bookmarkStart w:id="0" w:name="_GoBack"/>
+      <w:bookmarkEnd w:id="0"/>
+    </w:p>
+    <w:p>
+      <w:pPr>
+        <w:spacing w:after="160" w:line="259" w:lineRule="auto"/>
+        <w:ind w:left="0" w:firstLine="0"/>
+        <w:rPr>
+          <w:rFonts w:asciiTheme="majorHAnsi" w:eastAsiaTheme="majorEastAsia" w:hAnsiTheme="majorHAnsi" w:cstheme="majorBidi"/>
+          <w:color w:val="2F5496" w:themeColor="accent1" w:themeShade="BF"/>
+          <w:sz w:val="32"/>
+          <w:szCs w:val="32"/>
+        </w:rPr>
+      </w:pPr>
+      <w:r>
+        <w:br w:type="page"/>
+      </w:r>
+    </w:p>
+    <w:p>
+      <w:pPr>
+        <w:pStyle w:val="Heading1"/>
+      </w:pPr>
+      <w:r>
+        <w:lastRenderedPageBreak/>
+        <w:t>ENVIRONMENT SETUP</w:t>
+      </w:r>
+    </w:p>
+    <w:p/>
     <w:p>
       <w:r>
         <w:t>Install command box (already done f</w:t>
@@ -837,13 +892,16 @@
         <w:t>ro</w:t>
       </w:r>
       <w:r>
-        <w:t>m DONPORT4, from George).</w:t>
-      </w:r>
-    </w:p>
-    <w:p>
-      <w:pPr>
-        <w:ind w:left="175"/>
-      </w:pPr>
+        <w:t>m DONPORT4, from George)</w:t>
+      </w:r>
+      <w:r>
+        <w:t>.</w:t>
+      </w:r>
+    </w:p>
+    <w:p>
+      <w:r>
+        <w:t>In this example we are setting up C:\projects\cbsites\bbsgtest</w:t>
+      </w:r>
     </w:p>
     <w:p>
       <w:pPr>
@@ -982,12 +1040,20 @@
         </w:rPr>
         <w:t xml:space="preserve"> </w:t>
       </w:r>
-      <w:r>
-        <w:rPr>
-          <w:rFonts w:eastAsia="Times New Roman" w:cs="Times New Roman"/>
-        </w:rPr>
-        <w:t>bbsgdv1</w:t>
-      </w:r>
+      <w:proofErr w:type="spellStart"/>
+      <w:r>
+        <w:rPr>
+          <w:rFonts w:eastAsia="Times New Roman" w:cs="Times New Roman"/>
+        </w:rPr>
+        <w:t>bbsg</w:t>
+      </w:r>
+      <w:r>
+        <w:rPr>
+          <w:rFonts w:eastAsia="Times New Roman" w:cs="Times New Roman"/>
+        </w:rPr>
+        <w:t>test</w:t>
+      </w:r>
+      <w:proofErr w:type="spellEnd"/>
       <w:r>
         <w:rPr>
           <w:rFonts w:eastAsia="Times New Roman" w:cs="Times New Roman"/>
@@ -1052,11 +1118,25 @@
         </w:rPr>
         <w:t xml:space="preserve">ublime to make C:\projects\cbsites\ </w:t>
       </w:r>
-      <w:r>
-        <w:rPr>
-          <w:rFonts w:eastAsia="Times New Roman" w:cs="Times New Roman"/>
-        </w:rPr>
-        <w:t>bbsgdv1\</w:t>
+      <w:proofErr w:type="spellStart"/>
+      <w:r>
+        <w:rPr>
+          <w:rFonts w:eastAsia="Times New Roman" w:cs="Times New Roman"/>
+        </w:rPr>
+        <w:t>bbsg</w:t>
+      </w:r>
+      <w:r>
+        <w:rPr>
+          <w:rFonts w:eastAsia="Times New Roman" w:cs="Times New Roman"/>
+        </w:rPr>
+        <w:t>test</w:t>
+      </w:r>
+      <w:proofErr w:type="spellEnd"/>
+      <w:r>
+        <w:rPr>
+          <w:rFonts w:eastAsia="Times New Roman" w:cs="Times New Roman"/>
+        </w:rPr>
+        <w:t>\</w:t>
       </w:r>
       <w:proofErr w:type="spellStart"/>
       <w:r>
@@ -1103,7 +1183,21 @@
           <w:rFonts w:eastAsia="Times New Roman" w:cs="Times New Roman"/>
           <w:b/>
         </w:rPr>
-        <w:t xml:space="preserve"> port=56801 name=bbsgdv1 –force</w:t>
+        <w:t xml:space="preserve"> port=</w:t>
+      </w:r>
+      <w:r>
+        <w:rPr>
+          <w:rFonts w:eastAsia="Times New Roman" w:cs="Times New Roman"/>
+          <w:b/>
+        </w:rPr>
+        <w:t>55088</w:t>
+      </w:r>
+      <w:r>
+        <w:rPr>
+          <w:rFonts w:eastAsia="Times New Roman" w:cs="Times New Roman"/>
+          <w:b/>
+        </w:rPr>
+        <w:t xml:space="preserve"> name=bbsgdv1 –force</w:t>
       </w:r>
     </w:p>
     <w:p>
@@ -1127,11 +1221,119 @@
         </w:rPr>
         <w:t xml:space="preserve">This defines the </w:t>
       </w:r>
+      <w:r>
+        <w:rPr>
+          <w:rFonts w:eastAsia="Times New Roman" w:cs="Times New Roman"/>
+        </w:rPr>
+        <w:t xml:space="preserve">LUCEE </w:t>
+      </w:r>
+      <w:r>
+        <w:rPr>
+          <w:rFonts w:eastAsia="Times New Roman" w:cs="Times New Roman"/>
+        </w:rPr>
+        <w:t>version, and port for the application.</w:t>
+      </w:r>
+      <w:r>
+        <w:rPr>
+          <w:rFonts w:eastAsia="Times New Roman" w:cs="Times New Roman"/>
+        </w:rPr>
+        <w:t xml:space="preserve"> </w:t>
+      </w:r>
+      <w:r>
+        <w:rPr>
+          <w:rFonts w:eastAsia="Times New Roman" w:cs="Times New Roman"/>
+        </w:rPr>
+        <w:t>The port must be consistent with the port defined in config/</w:t>
+      </w:r>
       <w:proofErr w:type="spellStart"/>
       <w:r>
         <w:rPr>
           <w:rFonts w:eastAsia="Times New Roman" w:cs="Times New Roman"/>
         </w:rPr>
+        <w:t>coldbox.cfc</w:t>
+      </w:r>
+      <w:proofErr w:type="spellEnd"/>
+      <w:r>
+        <w:rPr>
+          <w:rFonts w:eastAsia="Times New Roman" w:cs="Times New Roman"/>
+        </w:rPr>
+        <w:t xml:space="preserve"> for this environment (“</w:t>
+      </w:r>
+      <w:proofErr w:type="spellStart"/>
+      <w:r>
+        <w:rPr>
+          <w:rFonts w:eastAsia="Times New Roman" w:cs="Times New Roman"/>
+        </w:rPr>
+        <w:t>l</w:t>
+      </w:r>
+      <w:r>
+        <w:rPr>
+          <w:rFonts w:eastAsia="Times New Roman" w:cs="Times New Roman"/>
+        </w:rPr>
+        <w:t>ocalbbsgtest</w:t>
+      </w:r>
+      <w:proofErr w:type="spellEnd"/>
+      <w:r>
+        <w:rPr>
+          <w:rFonts w:eastAsia="Times New Roman" w:cs="Times New Roman"/>
+        </w:rPr>
+        <w:t>”)</w:t>
+      </w:r>
+    </w:p>
+    <w:p>
+      <w:pPr>
+        <w:spacing w:after="0" w:line="240" w:lineRule="auto"/>
+        <w:rPr>
+          <w:rFonts w:eastAsia="Times New Roman" w:cs="Times New Roman"/>
+        </w:rPr>
+      </w:pPr>
+    </w:p>
+    <w:p>
+      <w:pPr>
+        <w:spacing w:after="0" w:line="240" w:lineRule="auto"/>
+        <w:rPr>
+          <w:rFonts w:eastAsia="Times New Roman" w:cs="Times New Roman"/>
+        </w:rPr>
+      </w:pPr>
+      <w:r>
+        <w:rPr>
+          <w:rFonts w:eastAsia="Times New Roman" w:cs="Times New Roman"/>
+        </w:rPr>
+        <w:t>You can use box interactively, as in</w:t>
+      </w:r>
+    </w:p>
+    <w:p>
+      <w:pPr>
+        <w:spacing w:after="0" w:line="240" w:lineRule="auto"/>
+        <w:rPr>
+          <w:rFonts w:eastAsia="Times New Roman" w:cs="Times New Roman"/>
+        </w:rPr>
+      </w:pPr>
+      <w:r>
+        <w:rPr>
+          <w:rFonts w:eastAsia="Times New Roman" w:cs="Times New Roman"/>
+        </w:rPr>
+        <w:t xml:space="preserve">Server start </w:t>
+      </w:r>
+      <w:proofErr w:type="spellStart"/>
+      <w:r>
+        <w:rPr>
+          <w:rFonts w:eastAsia="Times New Roman" w:cs="Times New Roman"/>
+        </w:rPr>
+        <w:t>cfengine</w:t>
+      </w:r>
+      <w:proofErr w:type="spellEnd"/>
+      <w:r>
+        <w:rPr>
+          <w:rFonts w:eastAsia="Times New Roman" w:cs="Times New Roman"/>
+        </w:rPr>
+        <w:t>=</w:t>
+      </w:r>
+      <w:proofErr w:type="spellStart"/>
+      <w:r>
+        <w:rPr>
+          <w:rFonts w:eastAsia="Times New Roman" w:cs="Times New Roman"/>
+        </w:rPr>
         <w:t>lucee</w:t>
       </w:r>
       <w:proofErr w:type="spellEnd"/>
@@ -1139,13 +1341,7 @@
         <w:rPr>
           <w:rFonts w:eastAsia="Times New Roman" w:cs="Times New Roman"/>
         </w:rPr>
-        <w:t xml:space="preserve"> version, and port for the application.</w:t>
-      </w:r>
-      <w:r>
-        <w:rPr>
-          <w:rFonts w:eastAsia="Times New Roman" w:cs="Times New Roman"/>
-        </w:rPr>
-        <w:t xml:space="preserve"> </w:t>
+        <w:t>@ &lt;TAB&gt;</w:t>
       </w:r>
     </w:p>
     <w:p>
@@ -1155,6 +1351,32 @@
           <w:rFonts w:eastAsia="Times New Roman" w:cs="Times New Roman"/>
         </w:rPr>
       </w:pPr>
+      <w:r>
+        <w:rPr>
+          <w:rFonts w:eastAsia="Times New Roman" w:cs="Times New Roman"/>
+        </w:rPr>
+        <w:t xml:space="preserve">To see what options are available for the </w:t>
+      </w:r>
+      <w:proofErr w:type="spellStart"/>
+      <w:r>
+        <w:rPr>
+          <w:rFonts w:eastAsia="Times New Roman" w:cs="Times New Roman"/>
+        </w:rPr>
+        <w:t>cfengine</w:t>
+      </w:r>
+      <w:proofErr w:type="spellEnd"/>
+      <w:r>
+        <w:rPr>
+          <w:rFonts w:eastAsia="Times New Roman" w:cs="Times New Roman"/>
+        </w:rPr>
+        <w:t xml:space="preserve"> for LUCEE</w:t>
+      </w:r>
+      <w:r>
+        <w:rPr>
+          <w:rFonts w:eastAsia="Times New Roman" w:cs="Times New Roman"/>
+        </w:rPr>
+        <w:t>.</w:t>
+      </w:r>
     </w:p>
     <w:p>
       <w:pPr>
@@ -1163,12 +1385,6 @@
           <w:rFonts w:eastAsia="Times New Roman" w:cs="Times New Roman"/>
         </w:rPr>
       </w:pPr>
-      <w:r>
-        <w:rPr>
-          <w:rFonts w:eastAsia="Times New Roman" w:cs="Times New Roman"/>
-        </w:rPr>
-        <w:t>You can use box interactively, as in</w:t>
-      </w:r>
     </w:p>
     <w:p>
       <w:pPr>
@@ -1181,121 +1397,63 @@
         <w:rPr>
           <w:rFonts w:eastAsia="Times New Roman" w:cs="Times New Roman"/>
         </w:rPr>
-        <w:t xml:space="preserve">Server start </w:t>
+        <w:t xml:space="preserve">Running the server start command above will result in a </w:t>
       </w:r>
       <w:proofErr w:type="spellStart"/>
       <w:r>
         <w:rPr>
           <w:rFonts w:eastAsia="Times New Roman" w:cs="Times New Roman"/>
         </w:rPr>
-        <w:t>cfengine</w:t>
+        <w:t>lucee</w:t>
       </w:r>
       <w:proofErr w:type="spellEnd"/>
       <w:r>
         <w:rPr>
           <w:rFonts w:eastAsia="Times New Roman" w:cs="Times New Roman"/>
         </w:rPr>
-        <w:t>=</w:t>
+        <w:t xml:space="preserve"> error, since the data sources are not defined.</w:t>
+      </w:r>
+    </w:p>
+    <w:p>
+      <w:pPr>
+        <w:spacing w:after="0" w:line="240" w:lineRule="auto"/>
+        <w:rPr>
+          <w:rFonts w:eastAsia="Times New Roman" w:cs="Times New Roman"/>
+        </w:rPr>
+      </w:pPr>
+    </w:p>
+    <w:p>
+      <w:pPr>
+        <w:spacing w:after="0" w:line="240" w:lineRule="auto"/>
+        <w:rPr>
+          <w:rFonts w:eastAsia="Times New Roman" w:cs="Times New Roman"/>
+        </w:rPr>
+      </w:pPr>
+      <w:r>
+        <w:rPr>
+          <w:rFonts w:eastAsia="Times New Roman" w:cs="Times New Roman"/>
+        </w:rPr>
+        <w:t xml:space="preserve">Once the server has been started, click on the icon in the Server tray for </w:t>
       </w:r>
       <w:proofErr w:type="spellStart"/>
       <w:r>
         <w:rPr>
           <w:rFonts w:eastAsia="Times New Roman" w:cs="Times New Roman"/>
         </w:rPr>
-        <w:t>lucee</w:t>
+        <w:t>bbsg</w:t>
+      </w:r>
+      <w:r>
+        <w:rPr>
+          <w:rFonts w:eastAsia="Times New Roman" w:cs="Times New Roman"/>
+        </w:rPr>
+        <w:t>test</w:t>
       </w:r>
       <w:proofErr w:type="spellEnd"/>
       <w:r>
         <w:rPr>
           <w:rFonts w:eastAsia="Times New Roman" w:cs="Times New Roman"/>
         </w:rPr>
-        <w:t>@ &lt;TAB&gt;</w:t>
-      </w:r>
-    </w:p>
-    <w:p>
-      <w:pPr>
-        <w:spacing w:after="0" w:line="240" w:lineRule="auto"/>
-        <w:rPr>
-          <w:rFonts w:eastAsia="Times New Roman" w:cs="Times New Roman"/>
-        </w:rPr>
-      </w:pPr>
-      <w:r>
-        <w:rPr>
-          <w:rFonts w:eastAsia="Times New Roman" w:cs="Times New Roman"/>
-        </w:rPr>
-        <w:t xml:space="preserve">To see what options are available for the </w:t>
-      </w:r>
-      <w:proofErr w:type="spellStart"/>
-      <w:r>
-        <w:rPr>
-          <w:rFonts w:eastAsia="Times New Roman" w:cs="Times New Roman"/>
-        </w:rPr>
-        <w:t>cfengine</w:t>
-      </w:r>
-      <w:proofErr w:type="spellEnd"/>
-      <w:r>
-        <w:rPr>
-          <w:rFonts w:eastAsia="Times New Roman" w:cs="Times New Roman"/>
-        </w:rPr>
-        <w:t>.</w:t>
-      </w:r>
-    </w:p>
-    <w:p>
-      <w:pPr>
-        <w:spacing w:after="0" w:line="240" w:lineRule="auto"/>
-        <w:rPr>
-          <w:rFonts w:eastAsia="Times New Roman" w:cs="Times New Roman"/>
-        </w:rPr>
-      </w:pPr>
-    </w:p>
-    <w:p>
-      <w:pPr>
-        <w:spacing w:after="0" w:line="240" w:lineRule="auto"/>
-        <w:rPr>
-          <w:rFonts w:eastAsia="Times New Roman" w:cs="Times New Roman"/>
-        </w:rPr>
-      </w:pPr>
-      <w:r>
-        <w:rPr>
-          <w:rFonts w:eastAsia="Times New Roman" w:cs="Times New Roman"/>
-        </w:rPr>
-        <w:t xml:space="preserve">Running the server start command above will result in a </w:t>
-      </w:r>
-      <w:proofErr w:type="spellStart"/>
-      <w:r>
-        <w:rPr>
-          <w:rFonts w:eastAsia="Times New Roman" w:cs="Times New Roman"/>
-        </w:rPr>
-        <w:t>lucee</w:t>
-      </w:r>
-      <w:proofErr w:type="spellEnd"/>
-      <w:r>
-        <w:rPr>
-          <w:rFonts w:eastAsia="Times New Roman" w:cs="Times New Roman"/>
-        </w:rPr>
-        <w:t xml:space="preserve"> error, since the data sources are not defined.</w:t>
-      </w:r>
-    </w:p>
-    <w:p>
-      <w:pPr>
-        <w:spacing w:after="0" w:line="240" w:lineRule="auto"/>
-        <w:rPr>
-          <w:rFonts w:eastAsia="Times New Roman" w:cs="Times New Roman"/>
-        </w:rPr>
-      </w:pPr>
-    </w:p>
-    <w:p>
-      <w:pPr>
-        <w:spacing w:after="0" w:line="240" w:lineRule="auto"/>
-        <w:rPr>
-          <w:rFonts w:eastAsia="Times New Roman" w:cs="Times New Roman"/>
-        </w:rPr>
-      </w:pPr>
-      <w:r>
-        <w:rPr>
-          <w:rFonts w:eastAsia="Times New Roman" w:cs="Times New Roman"/>
-        </w:rPr>
-        <w:t xml:space="preserve">Once the server has been started, click on the icon in the Server tray for bbsgdv1, and open server admin </w:t>
+        <w:t xml:space="preserve">, and open server admin </w:t>
       </w:r>
       <w:proofErr w:type="gramStart"/>
       <w:r>
@@ -1315,7 +1473,19 @@
         <w:rPr>
           <w:color w:val="1155CC"/>
         </w:rPr>
-        <w:t>http://127.0.0.1:56801/lucee/admin/server.cfm).</w:t>
+        <w:t>http://127.0.0.1:5</w:t>
+      </w:r>
+      <w:r>
+        <w:rPr>
+          <w:color w:val="1155CC"/>
+        </w:rPr>
+        <w:t>5088</w:t>
+      </w:r>
+      <w:r>
+        <w:rPr>
+          <w:color w:val="1155CC"/>
+        </w:rPr>
+        <w:t>/lucee/admin/server.cfm).</w:t>
       </w:r>
     </w:p>
     <w:p>
@@ -1479,7 +1649,18 @@
         <w:t>l</w:t>
       </w:r>
       <w:r>
-        <w:t xml:space="preserve">og in to the SERVER as root create the ltdv1 </w:t>
+        <w:t xml:space="preserve">og in to the SERVER as root create the </w:t>
+      </w:r>
+      <w:proofErr w:type="spellStart"/>
+      <w:r>
+        <w:t>l</w:t>
+      </w:r>
+      <w:r>
+        <w:t>test</w:t>
+      </w:r>
+      <w:proofErr w:type="spellEnd"/>
+      <w:r>
+        <w:t xml:space="preserve"> </w:t>
       </w:r>
       <w:proofErr w:type="spellStart"/>
       <w:r>
@@ -1502,7 +1683,18 @@
         <w:ind w:left="175" w:right="3537"/>
       </w:pPr>
       <w:r>
-        <w:t xml:space="preserve">Link to start the bbsgdv1 application is </w:t>
+        <w:t xml:space="preserve">Link to start the </w:t>
+      </w:r>
+      <w:proofErr w:type="spellStart"/>
+      <w:r>
+        <w:t>bbsg</w:t>
+      </w:r>
+      <w:r>
+        <w:t>test</w:t>
+      </w:r>
+      <w:proofErr w:type="spellEnd"/>
+      <w:r>
+        <w:t xml:space="preserve"> application is </w:t>
       </w:r>
     </w:p>
     <w:p>
@@ -1510,6 +1702,7 @@
         <w:spacing w:after="443"/>
         <w:ind w:left="175" w:right="3537"/>
       </w:pPr>
+      <w:proofErr w:type="gramStart"/>
       <w:r>
         <w:t>1</w:t>
       </w:r>
@@ -1517,14 +1710,33 @@
         <w:rPr>
           <w:color w:val="1155CC"/>
         </w:rPr>
-        <w:t>27.0.0.1:56801/</w:t>
+        <w:t>27.0.0.1:5</w:t>
+      </w:r>
+      <w:r>
+        <w:rPr>
+          <w:color w:val="1155CC"/>
+        </w:rPr>
+        <w:t>5088</w:t>
+      </w:r>
+      <w:r>
+        <w:rPr>
+          <w:color w:val="1155CC"/>
+        </w:rPr>
+        <w:t>/</w:t>
       </w:r>
       <w:proofErr w:type="spellStart"/>
       <w:r>
         <w:rPr>
           <w:color w:val="1155CC"/>
         </w:rPr>
-        <w:t>index.cfm?fwreinit</w:t>
+        <w:t>index.cfm</w:t>
+      </w:r>
+      <w:proofErr w:type="gramEnd"/>
+      <w:r>
+        <w:rPr>
+          <w:color w:val="1155CC"/>
+        </w:rPr>
+        <w:t>?fwreinit</w:t>
       </w:r>
       <w:proofErr w:type="spellEnd"/>
       <w:r>
@@ -1631,15 +1843,41 @@
       </w:rPr>
       <w:t>/</w:t>
     </w:r>
-    <w:fldSimple w:instr=" NUMPAGES   \* MERGEFORMAT ">
-      <w:r>
-        <w:rPr>
-          <w:noProof/>
-          <w:sz w:val="16"/>
-        </w:rPr>
-        <w:t>5</w:t>
-      </w:r>
-    </w:fldSimple>
+    <w:r>
+      <w:rPr>
+        <w:noProof/>
+        <w:sz w:val="16"/>
+      </w:rPr>
+      <w:fldChar w:fldCharType="begin"/>
+    </w:r>
+    <w:r>
+      <w:rPr>
+        <w:noProof/>
+        <w:sz w:val="16"/>
+      </w:rPr>
+      <w:instrText xml:space="preserve"> NUMPAGES   \* MERGEFORMAT </w:instrText>
+    </w:r>
+    <w:r>
+      <w:rPr>
+        <w:noProof/>
+        <w:sz w:val="16"/>
+      </w:rPr>
+      <w:fldChar w:fldCharType="separate"/>
+    </w:r>
+    <w:r>
+      <w:rPr>
+        <w:noProof/>
+        <w:sz w:val="16"/>
+      </w:rPr>
+      <w:t>5</w:t>
+    </w:r>
+    <w:r>
+      <w:rPr>
+        <w:noProof/>
+        <w:sz w:val="16"/>
+      </w:rPr>
+      <w:fldChar w:fldCharType="end"/>
+    </w:r>
   </w:p>
 </w:ftr>
 </file>
@@ -1694,15 +1932,41 @@
       </w:rPr>
       <w:t>/</w:t>
     </w:r>
-    <w:fldSimple w:instr=" NUMPAGES   \* MERGEFORMAT ">
-      <w:r>
-        <w:rPr>
-          <w:noProof/>
-          <w:sz w:val="16"/>
-        </w:rPr>
-        <w:t>10</w:t>
-      </w:r>
-    </w:fldSimple>
+    <w:r>
+      <w:rPr>
+        <w:noProof/>
+        <w:sz w:val="16"/>
+      </w:rPr>
+      <w:fldChar w:fldCharType="begin"/>
+    </w:r>
+    <w:r>
+      <w:rPr>
+        <w:noProof/>
+        <w:sz w:val="16"/>
+      </w:rPr>
+      <w:instrText xml:space="preserve"> NUMPAGES   \* MERGEFORMAT </w:instrText>
+    </w:r>
+    <w:r>
+      <w:rPr>
+        <w:noProof/>
+        <w:sz w:val="16"/>
+      </w:rPr>
+      <w:fldChar w:fldCharType="separate"/>
+    </w:r>
+    <w:r>
+      <w:rPr>
+        <w:noProof/>
+        <w:sz w:val="16"/>
+      </w:rPr>
+      <w:t>10</w:t>
+    </w:r>
+    <w:r>
+      <w:rPr>
+        <w:noProof/>
+        <w:sz w:val="16"/>
+      </w:rPr>
+      <w:fldChar w:fldCharType="end"/>
+    </w:r>
   </w:p>
 </w:ftr>
 </file>
@@ -1756,15 +2020,41 @@
       </w:rPr>
       <w:t>/</w:t>
     </w:r>
-    <w:fldSimple w:instr=" NUMPAGES   \* MERGEFORMAT ">
-      <w:r>
-        <w:rPr>
-          <w:noProof/>
-          <w:sz w:val="16"/>
-        </w:rPr>
-        <w:t>5</w:t>
-      </w:r>
-    </w:fldSimple>
+    <w:r>
+      <w:rPr>
+        <w:noProof/>
+        <w:sz w:val="16"/>
+      </w:rPr>
+      <w:fldChar w:fldCharType="begin"/>
+    </w:r>
+    <w:r>
+      <w:rPr>
+        <w:noProof/>
+        <w:sz w:val="16"/>
+      </w:rPr>
+      <w:instrText xml:space="preserve"> NUMPAGES   \* MERGEFORMAT </w:instrText>
+    </w:r>
+    <w:r>
+      <w:rPr>
+        <w:noProof/>
+        <w:sz w:val="16"/>
+      </w:rPr>
+      <w:fldChar w:fldCharType="separate"/>
+    </w:r>
+    <w:r>
+      <w:rPr>
+        <w:noProof/>
+        <w:sz w:val="16"/>
+      </w:rPr>
+      <w:t>5</w:t>
+    </w:r>
+    <w:r>
+      <w:rPr>
+        <w:noProof/>
+        <w:sz w:val="16"/>
+      </w:rPr>
+      <w:fldChar w:fldCharType="end"/>
+    </w:r>
   </w:p>
 </w:ftr>
 </file>
@@ -1835,14 +2125,28 @@
       <w:rPr>
         <w:sz w:val="16"/>
       </w:rPr>
-      <w:t>10/6/2017</w:t>
+      <w:t>07/26/2018</w:t>
     </w:r>
     <w:r>
       <w:rPr>
         <w:sz w:val="16"/>
       </w:rPr>
       <w:tab/>
-      <w:t>Gmail - BBSG MySQL Setup on donport4, and get copy of CF code</w:t>
+      <w:t xml:space="preserve">Gmail - BBSG MySQL </w:t>
+    </w:r>
+    <w:proofErr w:type="spellStart"/>
+    <w:r>
+      <w:rPr>
+        <w:sz w:val="16"/>
+      </w:rPr>
+      <w:t>MySQL</w:t>
+    </w:r>
+    <w:proofErr w:type="spellEnd"/>
+    <w:r>
+      <w:rPr>
+        <w:sz w:val="16"/>
+      </w:rPr>
+      <w:t xml:space="preserve"> and Code Setup on Donport4</w:t>
     </w:r>
   </w:p>
 </w:hdr>
@@ -2282,6 +2586,27 @@
       <w:sz w:val="20"/>
     </w:rPr>
   </w:style>
+  <w:style w:type="paragraph" w:styleId="Heading1">
+    <w:name w:val="heading 1"/>
+    <w:basedOn w:val="Normal"/>
+    <w:next w:val="Normal"/>
+    <w:link w:val="Heading1Char"/>
+    <w:uiPriority w:val="9"/>
+    <w:qFormat/>
+    <w:rsid w:val="001940A6"/>
+    <w:pPr>
+      <w:keepNext/>
+      <w:keepLines/>
+      <w:spacing w:before="240" w:after="0"/>
+      <w:outlineLvl w:val="0"/>
+    </w:pPr>
+    <w:rPr>
+      <w:rFonts w:asciiTheme="majorHAnsi" w:eastAsiaTheme="majorEastAsia" w:hAnsiTheme="majorHAnsi" w:cstheme="majorBidi"/>
+      <w:color w:val="2F5496" w:themeColor="accent1" w:themeShade="BF"/>
+      <w:sz w:val="32"/>
+      <w:szCs w:val="32"/>
+    </w:rPr>
+  </w:style>
   <w:style w:type="character" w:default="1" w:styleId="DefaultParagraphFont">
     <w:name w:val="Default Paragraph Font"/>
     <w:uiPriority w:val="1"/>
@@ -2361,6 +2686,19 @@
     <w:rPr>
       <w:color w:val="808080"/>
       <w:shd w:val="clear" w:color="auto" w:fill="E6E6E6"/>
+    </w:rPr>
+  </w:style>
+  <w:style w:type="character" w:customStyle="1" w:styleId="Heading1Char">
+    <w:name w:val="Heading 1 Char"/>
+    <w:basedOn w:val="DefaultParagraphFont"/>
+    <w:link w:val="Heading1"/>
+    <w:uiPriority w:val="9"/>
+    <w:rsid w:val="001940A6"/>
+    <w:rPr>
+      <w:rFonts w:asciiTheme="majorHAnsi" w:eastAsiaTheme="majorEastAsia" w:hAnsiTheme="majorHAnsi" w:cstheme="majorBidi"/>
+      <w:color w:val="2F5496" w:themeColor="accent1" w:themeShade="BF"/>
+      <w:sz w:val="32"/>
+      <w:szCs w:val="32"/>
     </w:rPr>
   </w:style>
 </w:styles>

</xml_diff>